<commit_message>
Ajout d'informations sur les commandes
</commit_message>
<xml_diff>
--- a/Docs/Manuels/Func_list.docx
+++ b/Docs/Manuels/Func_list.docx
@@ -1,10 +1,10 @@
 
 <file path=word/document.xml><?xml version="1.0" encoding="utf-8"?>
-<w:document xmlns:wpc="http://schemas.microsoft.com/office/word/2010/wordprocessingCanvas" xmlns:cx="http://schemas.microsoft.com/office/drawing/2014/chartex" xmlns:cx1="http://schemas.microsoft.com/office/drawing/2015/9/8/chartex" xmlns:mc="http://schemas.openxmlformats.org/markup-compatibility/2006" xmlns:o="urn:schemas-microsoft-com:office:office" xmlns:r="http://schemas.openxmlformats.org/officeDocument/2006/relationships" xmlns:m="http://schemas.openxmlformats.org/officeDocument/2006/math" xmlns:v="urn:schemas-microsoft-com:vml" xmlns:wp14="http://schemas.microsoft.com/office/word/2010/wordprocessingDrawing" xmlns:wp="http://schemas.openxmlformats.org/drawingml/2006/wordprocessingDrawing" xmlns:w10="urn:schemas-microsoft-com:office:word" xmlns:w="http://schemas.openxmlformats.org/wordprocessingml/2006/main" xmlns:w14="http://schemas.microsoft.com/office/word/2010/wordml" xmlns:w15="http://schemas.microsoft.com/office/word/2012/wordml" xmlns:w16se="http://schemas.microsoft.com/office/word/2015/wordml/symex" xmlns:wpg="http://schemas.microsoft.com/office/word/2010/wordprocessingGroup" xmlns:wpi="http://schemas.microsoft.com/office/word/2010/wordprocessingInk" xmlns:wne="http://schemas.microsoft.com/office/word/2006/wordml" xmlns:wps="http://schemas.microsoft.com/office/word/2010/wordprocessingShape" mc:Ignorable="w14 w15 w16se wp14">
+<w:document xmlns:wpc="http://schemas.microsoft.com/office/word/2010/wordprocessingCanvas" xmlns:cx="http://schemas.microsoft.com/office/drawing/2014/chartex" xmlns:cx1="http://schemas.microsoft.com/office/drawing/2015/9/8/chartex" xmlns:cx2="http://schemas.microsoft.com/office/drawing/2015/10/21/chartex" xmlns:cx3="http://schemas.microsoft.com/office/drawing/2016/5/9/chartex" xmlns:cx4="http://schemas.microsoft.com/office/drawing/2016/5/10/chartex" xmlns:cx5="http://schemas.microsoft.com/office/drawing/2016/5/11/chartex" xmlns:cx6="http://schemas.microsoft.com/office/drawing/2016/5/12/chartex" xmlns:cx7="http://schemas.microsoft.com/office/drawing/2016/5/13/chartex" xmlns:cx8="http://schemas.microsoft.com/office/drawing/2016/5/14/chartex" xmlns:mc="http://schemas.openxmlformats.org/markup-compatibility/2006" xmlns:aink="http://schemas.microsoft.com/office/drawing/2016/ink" xmlns:am3d="http://schemas.microsoft.com/office/drawing/2017/model3d" xmlns:o="urn:schemas-microsoft-com:office:office" xmlns:r="http://schemas.openxmlformats.org/officeDocument/2006/relationships" xmlns:m="http://schemas.openxmlformats.org/officeDocument/2006/math" xmlns:v="urn:schemas-microsoft-com:vml" xmlns:wp14="http://schemas.microsoft.com/office/word/2010/wordprocessingDrawing" xmlns:wp="http://schemas.openxmlformats.org/drawingml/2006/wordprocessingDrawing" xmlns:w10="urn:schemas-microsoft-com:office:word" xmlns:w="http://schemas.openxmlformats.org/wordprocessingml/2006/main" xmlns:w14="http://schemas.microsoft.com/office/word/2010/wordml" xmlns:w15="http://schemas.microsoft.com/office/word/2012/wordml" xmlns:w16cid="http://schemas.microsoft.com/office/word/2016/wordml/cid" xmlns:w16se="http://schemas.microsoft.com/office/word/2015/wordml/symex" xmlns:wpg="http://schemas.microsoft.com/office/word/2010/wordprocessingGroup" xmlns:wpi="http://schemas.microsoft.com/office/word/2010/wordprocessingInk" xmlns:wne="http://schemas.microsoft.com/office/word/2006/wordml" xmlns:wps="http://schemas.microsoft.com/office/word/2010/wordprocessingShape" mc:Ignorable="w14 w15 w16se w16cid wp14">
   <w:body>
     <w:p>
       <w:pPr>
-        <w:pStyle w:val="ListParagraph"/>
+        <w:pStyle w:val="Paragraphedeliste"/>
         <w:numPr>
           <w:ilvl w:val="0"/>
           <w:numId w:val="10"/>
@@ -17,7 +17,7 @@
     </w:p>
     <w:p>
       <w:pPr>
-        <w:pStyle w:val="ListParagraph"/>
+        <w:pStyle w:val="Paragraphedeliste"/>
         <w:numPr>
           <w:ilvl w:val="0"/>
           <w:numId w:val="10"/>
@@ -30,7 +30,7 @@
     </w:p>
     <w:p>
       <w:pPr>
-        <w:pStyle w:val="ListParagraph"/>
+        <w:pStyle w:val="Paragraphedeliste"/>
         <w:numPr>
           <w:ilvl w:val="0"/>
           <w:numId w:val="10"/>
@@ -43,7 +43,7 @@
     </w:p>
     <w:p>
       <w:pPr>
-        <w:pStyle w:val="ListParagraph"/>
+        <w:pStyle w:val="Paragraphedeliste"/>
         <w:numPr>
           <w:ilvl w:val="0"/>
           <w:numId w:val="10"/>
@@ -56,7 +56,7 @@
     </w:p>
     <w:p>
       <w:pPr>
-        <w:pStyle w:val="ListParagraph"/>
+        <w:pStyle w:val="Paragraphedeliste"/>
         <w:numPr>
           <w:ilvl w:val="0"/>
           <w:numId w:val="10"/>
@@ -69,7 +69,7 @@
     </w:p>
     <w:p>
       <w:pPr>
-        <w:pStyle w:val="ListParagraph"/>
+        <w:pStyle w:val="Paragraphedeliste"/>
         <w:numPr>
           <w:ilvl w:val="0"/>
           <w:numId w:val="10"/>
@@ -88,7 +88,7 @@
     </w:p>
     <w:p>
       <w:pPr>
-        <w:pStyle w:val="ListParagraph"/>
+        <w:pStyle w:val="Paragraphedeliste"/>
         <w:numPr>
           <w:ilvl w:val="0"/>
           <w:numId w:val="10"/>
@@ -107,7 +107,7 @@
     </w:p>
     <w:p>
       <w:pPr>
-        <w:pStyle w:val="ListParagraph"/>
+        <w:pStyle w:val="Paragraphedeliste"/>
         <w:numPr>
           <w:ilvl w:val="0"/>
           <w:numId w:val="10"/>
@@ -120,7 +120,7 @@
     </w:p>
     <w:p>
       <w:pPr>
-        <w:pStyle w:val="ListParagraph"/>
+        <w:pStyle w:val="Paragraphedeliste"/>
         <w:numPr>
           <w:ilvl w:val="0"/>
           <w:numId w:val="10"/>
@@ -133,7 +133,7 @@
     </w:p>
     <w:p>
       <w:pPr>
-        <w:pStyle w:val="ListParagraph"/>
+        <w:pStyle w:val="Paragraphedeliste"/>
         <w:numPr>
           <w:ilvl w:val="0"/>
           <w:numId w:val="10"/>
@@ -146,7 +146,7 @@
     </w:p>
     <w:p>
       <w:pPr>
-        <w:pStyle w:val="ListParagraph"/>
+        <w:pStyle w:val="Paragraphedeliste"/>
         <w:numPr>
           <w:ilvl w:val="0"/>
           <w:numId w:val="10"/>
@@ -159,7 +159,7 @@
     </w:p>
     <w:p>
       <w:pPr>
-        <w:pStyle w:val="ListParagraph"/>
+        <w:pStyle w:val="Paragraphedeliste"/>
         <w:numPr>
           <w:ilvl w:val="0"/>
           <w:numId w:val="10"/>
@@ -172,7 +172,7 @@
     </w:p>
     <w:p>
       <w:pPr>
-        <w:pStyle w:val="ListParagraph"/>
+        <w:pStyle w:val="Paragraphedeliste"/>
         <w:numPr>
           <w:ilvl w:val="0"/>
           <w:numId w:val="10"/>
@@ -185,7 +185,7 @@
     </w:p>
     <w:p>
       <w:pPr>
-        <w:pStyle w:val="ListParagraph"/>
+        <w:pStyle w:val="Paragraphedeliste"/>
         <w:numPr>
           <w:ilvl w:val="0"/>
           <w:numId w:val="10"/>
@@ -198,7 +198,7 @@
     </w:p>
     <w:p>
       <w:pPr>
-        <w:pStyle w:val="ListParagraph"/>
+        <w:pStyle w:val="Paragraphedeliste"/>
         <w:numPr>
           <w:ilvl w:val="0"/>
           <w:numId w:val="10"/>
@@ -211,7 +211,33 @@
     </w:p>
     <w:p>
       <w:pPr>
-        <w:pStyle w:val="ListParagraph"/>
+        <w:pStyle w:val="Paragraphedeliste"/>
+        <w:numPr>
+          <w:ilvl w:val="0"/>
+          <w:numId w:val="10"/>
+        </w:numPr>
+        <w:shd w:val="clear" w:color="auto" w:fill="FFA0A0"/>
+      </w:pPr>
+      <w:r>
+        <w:t>Passer un utilisateur administrateur</w:t>
+      </w:r>
+    </w:p>
+    <w:p>
+      <w:pPr>
+        <w:pStyle w:val="Paragraphedeliste"/>
+        <w:numPr>
+          <w:ilvl w:val="0"/>
+          <w:numId w:val="10"/>
+        </w:numPr>
+        <w:shd w:val="clear" w:color="auto" w:fill="FFA0A0"/>
+      </w:pPr>
+      <w:r>
+        <w:t>Passer un administrateur utilisateur</w:t>
+      </w:r>
+    </w:p>
+    <w:p>
+      <w:pPr>
+        <w:pStyle w:val="Paragraphedeliste"/>
         <w:numPr>
           <w:ilvl w:val="0"/>
           <w:numId w:val="10"/>
@@ -219,12 +245,15 @@
         <w:shd w:val="clear" w:color="auto" w:fill="A0FFA0"/>
       </w:pPr>
       <w:r>
-        <w:t>Changer l’intervalle de temps pour l’obtention de nouvelle données</w:t>
-      </w:r>
-    </w:p>
-    <w:p>
-      <w:pPr>
-        <w:pStyle w:val="ListParagraph"/>
+        <w:t xml:space="preserve">Changer l’intervalle de temps pour l’obtention de </w:t>
+      </w:r>
+      <w:r>
+        <w:t>nouvelles données</w:t>
+      </w:r>
+    </w:p>
+    <w:p>
+      <w:pPr>
+        <w:pStyle w:val="Paragraphedeliste"/>
         <w:numPr>
           <w:ilvl w:val="0"/>
           <w:numId w:val="10"/>
@@ -237,7 +266,7 @@
     </w:p>
     <w:p>
       <w:pPr>
-        <w:pStyle w:val="ListParagraph"/>
+        <w:pStyle w:val="Paragraphedeliste"/>
         <w:numPr>
           <w:ilvl w:val="0"/>
           <w:numId w:val="10"/>
@@ -256,7 +285,7 @@
     </w:p>
     <w:p>
       <w:pPr>
-        <w:pStyle w:val="ListParagraph"/>
+        <w:pStyle w:val="Paragraphedeliste"/>
         <w:numPr>
           <w:ilvl w:val="0"/>
           <w:numId w:val="10"/>
@@ -275,7 +304,7 @@
     </w:p>
     <w:p>
       <w:pPr>
-        <w:pStyle w:val="ListParagraph"/>
+        <w:pStyle w:val="Paragraphedeliste"/>
         <w:numPr>
           <w:ilvl w:val="0"/>
           <w:numId w:val="10"/>
@@ -294,7 +323,7 @@
     </w:p>
     <w:p>
       <w:pPr>
-        <w:pStyle w:val="ListParagraph"/>
+        <w:pStyle w:val="Paragraphedeliste"/>
         <w:numPr>
           <w:ilvl w:val="0"/>
           <w:numId w:val="10"/>
@@ -313,7 +342,7 @@
     </w:p>
     <w:p>
       <w:pPr>
-        <w:pStyle w:val="ListParagraph"/>
+        <w:pStyle w:val="Paragraphedeliste"/>
         <w:numPr>
           <w:ilvl w:val="0"/>
           <w:numId w:val="10"/>
@@ -326,7 +355,7 @@
     </w:p>
     <w:p>
       <w:pPr>
-        <w:pStyle w:val="ListParagraph"/>
+        <w:pStyle w:val="Paragraphedeliste"/>
         <w:numPr>
           <w:ilvl w:val="0"/>
           <w:numId w:val="10"/>
@@ -342,7 +371,7 @@
     </w:p>
     <w:p>
       <w:pPr>
-        <w:pStyle w:val="ListParagraph"/>
+        <w:pStyle w:val="Paragraphedeliste"/>
         <w:numPr>
           <w:ilvl w:val="0"/>
           <w:numId w:val="10"/>
@@ -355,33 +384,7 @@
     </w:p>
     <w:p>
       <w:pPr>
-        <w:pStyle w:val="ListParagraph"/>
-        <w:numPr>
-          <w:ilvl w:val="0"/>
-          <w:numId w:val="10"/>
-        </w:numPr>
-        <w:shd w:val="clear" w:color="auto" w:fill="FFA0A0"/>
-      </w:pPr>
-      <w:r>
-        <w:t>Passer un utilisateur administrateur</w:t>
-      </w:r>
-    </w:p>
-    <w:p>
-      <w:pPr>
-        <w:pStyle w:val="ListParagraph"/>
-        <w:numPr>
-          <w:ilvl w:val="0"/>
-          <w:numId w:val="10"/>
-        </w:numPr>
-        <w:shd w:val="clear" w:color="auto" w:fill="FFA0A0"/>
-      </w:pPr>
-      <w:r>
-        <w:t>Passer un administrateur utilisateur</w:t>
-      </w:r>
-    </w:p>
-    <w:p>
-      <w:pPr>
-        <w:pStyle w:val="ListParagraph"/>
+        <w:pStyle w:val="Paragraphedeliste"/>
         <w:numPr>
           <w:ilvl w:val="0"/>
           <w:numId w:val="10"/>
@@ -394,7 +397,7 @@
     </w:p>
     <w:p>
       <w:pPr>
-        <w:pStyle w:val="ListParagraph"/>
+        <w:pStyle w:val="Paragraphedeliste"/>
         <w:numPr>
           <w:ilvl w:val="0"/>
           <w:numId w:val="10"/>
@@ -407,7 +410,7 @@
     </w:p>
     <w:p>
       <w:pPr>
-        <w:pStyle w:val="ListParagraph"/>
+        <w:pStyle w:val="Paragraphedeliste"/>
         <w:numPr>
           <w:ilvl w:val="0"/>
           <w:numId w:val="10"/>
@@ -426,7 +429,7 @@
     </w:p>
     <w:p>
       <w:pPr>
-        <w:pStyle w:val="ListParagraph"/>
+        <w:pStyle w:val="Paragraphedeliste"/>
         <w:numPr>
           <w:ilvl w:val="0"/>
           <w:numId w:val="10"/>
@@ -439,7 +442,7 @@
     </w:p>
     <w:p>
       <w:pPr>
-        <w:pStyle w:val="ListParagraph"/>
+        <w:pStyle w:val="Paragraphedeliste"/>
         <w:numPr>
           <w:ilvl w:val="0"/>
           <w:numId w:val="10"/>
@@ -452,7 +455,7 @@
     </w:p>
     <w:p>
       <w:pPr>
-        <w:pStyle w:val="ListParagraph"/>
+        <w:pStyle w:val="Paragraphedeliste"/>
         <w:numPr>
           <w:ilvl w:val="0"/>
           <w:numId w:val="10"/>
@@ -468,7 +471,7 @@
     </w:p>
     <w:p>
       <w:pPr>
-        <w:pStyle w:val="ListParagraph"/>
+        <w:pStyle w:val="Paragraphedeliste"/>
         <w:numPr>
           <w:ilvl w:val="0"/>
           <w:numId w:val="10"/>
@@ -484,13 +487,11 @@
       <w:r>
         <w:t>Pour Thomas, Utilisateur et Administrateur doivent être fusionné, Mainteneur doit être présenté comme une doc d’installation, Développeur soit c’est un manuel pour étendre le projet, soit pour expliquer l’existant sous toutes ces facettes (diagramme de classe, etc.)</w:t>
       </w:r>
-      <w:bookmarkStart w:id="0" w:name="_GoBack"/>
-      <w:bookmarkEnd w:id="0"/>
     </w:p>
     <w:p/>
     <w:p>
       <w:pPr>
-        <w:pStyle w:val="ListParagraph"/>
+        <w:pStyle w:val="Paragraphedeliste"/>
         <w:numPr>
           <w:ilvl w:val="0"/>
           <w:numId w:val="11"/>
@@ -503,7 +504,7 @@
     </w:p>
     <w:p>
       <w:pPr>
-        <w:pStyle w:val="ListParagraph"/>
+        <w:pStyle w:val="Paragraphedeliste"/>
         <w:numPr>
           <w:ilvl w:val="0"/>
           <w:numId w:val="11"/>
@@ -516,7 +517,7 @@
     </w:p>
     <w:p>
       <w:pPr>
-        <w:pStyle w:val="ListParagraph"/>
+        <w:pStyle w:val="Paragraphedeliste"/>
         <w:numPr>
           <w:ilvl w:val="0"/>
           <w:numId w:val="11"/>
@@ -529,7 +530,7 @@
     </w:p>
     <w:p>
       <w:pPr>
-        <w:pStyle w:val="ListParagraph"/>
+        <w:pStyle w:val="Paragraphedeliste"/>
         <w:numPr>
           <w:ilvl w:val="0"/>
           <w:numId w:val="11"/>
@@ -539,6 +540,358 @@
       <w:r>
         <w:t>Mainteneur</w:t>
       </w:r>
+    </w:p>
+    <w:p>
+      <w:pPr>
+        <w:jc w:val="left"/>
+      </w:pPr>
+      <w:r>
+        <w:br w:type="page"/>
+      </w:r>
+    </w:p>
+    <w:p>
+      <w:pPr>
+        <w:rPr>
+          <w:lang w:val="en-GB"/>
+        </w:rPr>
+      </w:pPr>
+      <w:r>
+        <w:rPr>
+          <w:lang w:val="en-GB"/>
+        </w:rPr>
+        <w:lastRenderedPageBreak/>
+        <w:t xml:space="preserve">Start </w:t>
+      </w:r>
+      <w:proofErr w:type="spellStart"/>
+      <w:r>
+        <w:rPr>
+          <w:lang w:val="en-GB"/>
+        </w:rPr>
+        <w:t>l’application</w:t>
+      </w:r>
+      <w:proofErr w:type="spellEnd"/>
+      <w:r>
+        <w:rPr>
+          <w:lang w:val="en-GB"/>
+        </w:rPr>
+        <w:t xml:space="preserve"> </w:t>
+      </w:r>
+      <w:r>
+        <w:rPr>
+          <w:lang w:val="en-GB"/>
+        </w:rPr>
+        <w:t>Web</w:t>
+      </w:r>
+      <w:r>
+        <w:rPr>
+          <w:lang w:val="en-GB"/>
+        </w:rPr>
+        <w:t xml:space="preserve"> (Angular + NodeJS / NodeJS</w:t>
+      </w:r>
+      <w:proofErr w:type="gramStart"/>
+      <w:r>
+        <w:rPr>
+          <w:lang w:val="en-GB"/>
+        </w:rPr>
+        <w:t xml:space="preserve">) </w:t>
+      </w:r>
+      <w:r>
+        <w:rPr>
+          <w:lang w:val="en-GB"/>
+        </w:rPr>
+        <w:t>:</w:t>
+      </w:r>
+      <w:proofErr w:type="gramEnd"/>
+      <w:r>
+        <w:rPr>
+          <w:lang w:val="en-GB"/>
+        </w:rPr>
+        <w:t xml:space="preserve"> </w:t>
+      </w:r>
+      <w:proofErr w:type="spellStart"/>
+      <w:r>
+        <w:rPr>
+          <w:lang w:val="en-GB"/>
+        </w:rPr>
+        <w:t>npm</w:t>
+      </w:r>
+      <w:proofErr w:type="spellEnd"/>
+      <w:r>
+        <w:rPr>
+          <w:lang w:val="en-GB"/>
+        </w:rPr>
+        <w:t xml:space="preserve"> run </w:t>
+      </w:r>
+      <w:proofErr w:type="spellStart"/>
+      <w:r>
+        <w:rPr>
+          <w:lang w:val="en-GB"/>
+        </w:rPr>
+        <w:t>s</w:t>
+      </w:r>
+      <w:r>
+        <w:rPr>
+          <w:lang w:val="en-GB"/>
+        </w:rPr>
+        <w:t>tart:server</w:t>
+      </w:r>
+      <w:proofErr w:type="spellEnd"/>
+    </w:p>
+    <w:p>
+      <w:pPr>
+        <w:rPr>
+          <w:lang w:val="en-GB"/>
+        </w:rPr>
+      </w:pPr>
+      <w:r>
+        <w:rPr>
+          <w:lang w:val="en-GB"/>
+        </w:rPr>
+        <w:t xml:space="preserve">Start </w:t>
+      </w:r>
+      <w:proofErr w:type="spellStart"/>
+      <w:r>
+        <w:rPr>
+          <w:lang w:val="en-GB"/>
+        </w:rPr>
+        <w:t>l’application</w:t>
+      </w:r>
+      <w:proofErr w:type="spellEnd"/>
+      <w:r>
+        <w:rPr>
+          <w:lang w:val="en-GB"/>
+        </w:rPr>
+        <w:t xml:space="preserve"> Web (Angular</w:t>
+      </w:r>
+      <w:proofErr w:type="gramStart"/>
+      <w:r>
+        <w:rPr>
+          <w:lang w:val="en-GB"/>
+        </w:rPr>
+        <w:t>) :</w:t>
+      </w:r>
+      <w:proofErr w:type="gramEnd"/>
+      <w:r>
+        <w:rPr>
+          <w:lang w:val="en-GB"/>
+        </w:rPr>
+        <w:t xml:space="preserve"> n</w:t>
+      </w:r>
+      <w:r>
+        <w:rPr>
+          <w:lang w:val="en-GB"/>
+        </w:rPr>
+        <w:t>g serve</w:t>
+      </w:r>
+    </w:p>
+    <w:p>
+      <w:r>
+        <w:t>Installer et met</w:t>
+      </w:r>
+      <w:r>
+        <w:t xml:space="preserve">tre à jour les dépendances : </w:t>
+      </w:r>
+      <w:proofErr w:type="spellStart"/>
+      <w:r>
+        <w:t>npm</w:t>
+      </w:r>
+      <w:proofErr w:type="spellEnd"/>
+      <w:r>
+        <w:t xml:space="preserve"> i </w:t>
+      </w:r>
+      <w:proofErr w:type="spellStart"/>
+      <w:r>
+        <w:t>npm</w:t>
+      </w:r>
+      <w:proofErr w:type="spellEnd"/>
+    </w:p>
+    <w:p>
+      <w:r>
+        <w:t xml:space="preserve">Démarrer le serveur de BDD : service </w:t>
+      </w:r>
+      <w:proofErr w:type="spellStart"/>
+      <w:r>
+        <w:t>mongod</w:t>
+      </w:r>
+      <w:proofErr w:type="spellEnd"/>
+      <w:r>
+        <w:t xml:space="preserve"> start</w:t>
+      </w:r>
+    </w:p>
+    <w:p>
+      <w:r>
+        <w:t xml:space="preserve">Installer une dépendance pour le dev : </w:t>
+      </w:r>
+      <w:proofErr w:type="spellStart"/>
+      <w:r>
+        <w:t>npm</w:t>
+      </w:r>
+      <w:proofErr w:type="spellEnd"/>
+      <w:r>
+        <w:t xml:space="preserve"> </w:t>
+      </w:r>
+      <w:proofErr w:type="spellStart"/>
+      <w:r>
+        <w:t>install</w:t>
+      </w:r>
+      <w:proofErr w:type="spellEnd"/>
+      <w:r>
+        <w:t xml:space="preserve"> XXX</w:t>
+      </w:r>
+    </w:p>
+    <w:p>
+      <w:r>
+        <w:t xml:space="preserve">Installer une dépendance pour la prod : </w:t>
+      </w:r>
+      <w:proofErr w:type="spellStart"/>
+      <w:r>
+        <w:t>npm</w:t>
+      </w:r>
+      <w:proofErr w:type="spellEnd"/>
+      <w:r>
+        <w:t xml:space="preserve"> </w:t>
+      </w:r>
+      <w:proofErr w:type="spellStart"/>
+      <w:r>
+        <w:t>install</w:t>
+      </w:r>
+      <w:proofErr w:type="spellEnd"/>
+      <w:r>
+        <w:t xml:space="preserve"> –</w:t>
+      </w:r>
+      <w:proofErr w:type="spellStart"/>
+      <w:r>
+        <w:t>save</w:t>
+      </w:r>
+      <w:proofErr w:type="spellEnd"/>
+      <w:r>
+        <w:t xml:space="preserve"> XXX</w:t>
+      </w:r>
+    </w:p>
+    <w:p>
+      <w:pPr>
+        <w:rPr>
+          <w:lang w:val="en-GB"/>
+        </w:rPr>
+      </w:pPr>
+      <w:r>
+        <w:rPr>
+          <w:lang w:val="en-GB"/>
+        </w:rPr>
+        <w:t xml:space="preserve">Compiler </w:t>
+      </w:r>
+      <w:proofErr w:type="spellStart"/>
+      <w:proofErr w:type="gramStart"/>
+      <w:r>
+        <w:rPr>
+          <w:lang w:val="en-GB"/>
+        </w:rPr>
+        <w:t>l’application</w:t>
+      </w:r>
+      <w:proofErr w:type="spellEnd"/>
+      <w:r>
+        <w:rPr>
+          <w:lang w:val="en-GB"/>
+        </w:rPr>
+        <w:t> :</w:t>
+      </w:r>
+      <w:proofErr w:type="gramEnd"/>
+      <w:r>
+        <w:rPr>
+          <w:lang w:val="en-GB"/>
+        </w:rPr>
+        <w:t xml:space="preserve"> ng build </w:t>
+      </w:r>
+      <w:r>
+        <w:rPr>
+          <w:lang w:val="en-GB"/>
+        </w:rPr>
+        <w:t>–</w:t>
+      </w:r>
+      <w:r>
+        <w:rPr>
+          <w:lang w:val="en-GB"/>
+        </w:rPr>
+        <w:t>prod</w:t>
+      </w:r>
+    </w:p>
+    <w:p>
+      <w:r>
+        <w:t xml:space="preserve">Version </w:t>
+      </w:r>
+      <w:proofErr w:type="spellStart"/>
+      <w:r>
+        <w:t>npm</w:t>
+      </w:r>
+      <w:proofErr w:type="spellEnd"/>
+      <w:r>
+        <w:t xml:space="preserve"> : v6.8.0</w:t>
+      </w:r>
+    </w:p>
+    <w:p>
+      <w:r>
+        <w:t xml:space="preserve">Version </w:t>
+      </w:r>
+      <w:proofErr w:type="spellStart"/>
+      <w:r>
+        <w:t>NodeJS</w:t>
+      </w:r>
+      <w:proofErr w:type="spellEnd"/>
+      <w:r>
+        <w:t xml:space="preserve"> :</w:t>
+      </w:r>
+      <w:r>
+        <w:t xml:space="preserve"> v11.3</w:t>
+      </w:r>
+      <w:r>
+        <w:t>.0</w:t>
+      </w:r>
+    </w:p>
+    <w:p>
+      <w:r>
+        <w:t>Version dépendances </w:t>
+      </w:r>
+      <w:proofErr w:type="spellStart"/>
+      <w:r>
+        <w:t>Angular</w:t>
+      </w:r>
+      <w:proofErr w:type="spellEnd"/>
+      <w:r>
+        <w:t xml:space="preserve"> </w:t>
+      </w:r>
+      <w:r>
+        <w:t xml:space="preserve">: cf. </w:t>
+      </w:r>
+      <w:proofErr w:type="spellStart"/>
+      <w:proofErr w:type="gramStart"/>
+      <w:r>
+        <w:t>package.json</w:t>
+      </w:r>
+      <w:proofErr w:type="spellEnd"/>
+      <w:proofErr w:type="gramEnd"/>
+    </w:p>
+    <w:p>
+      <w:r>
+        <w:t xml:space="preserve">Version dépendances </w:t>
+      </w:r>
+      <w:proofErr w:type="spellStart"/>
+      <w:r>
+        <w:t>NodeJS</w:t>
+      </w:r>
+      <w:proofErr w:type="spellEnd"/>
+      <w:r>
+        <w:t xml:space="preserve"> : cf. </w:t>
+      </w:r>
+      <w:proofErr w:type="spellStart"/>
+      <w:r>
+        <w:t>package.json</w:t>
+      </w:r>
+      <w:proofErr w:type="spellEnd"/>
+      <w:r>
+        <w:t xml:space="preserve"> (dossier backend)</w:t>
+      </w:r>
+      <w:bookmarkStart w:id="0" w:name="_GoBack"/>
+      <w:bookmarkEnd w:id="0"/>
     </w:p>
     <w:sectPr>
       <w:headerReference w:type="even" r:id="rId9"/>
@@ -559,7 +912,7 @@
 </file>
 
 <file path=word/endnotes.xml><?xml version="1.0" encoding="utf-8"?>
-<w:endnotes xmlns:wpc="http://schemas.microsoft.com/office/word/2010/wordprocessingCanvas" xmlns:cx="http://schemas.microsoft.com/office/drawing/2014/chartex" xmlns:cx1="http://schemas.microsoft.com/office/drawing/2015/9/8/chartex" xmlns:mc="http://schemas.openxmlformats.org/markup-compatibility/2006" xmlns:o="urn:schemas-microsoft-com:office:office" xmlns:r="http://schemas.openxmlformats.org/officeDocument/2006/relationships" xmlns:m="http://schemas.openxmlformats.org/officeDocument/2006/math" xmlns:v="urn:schemas-microsoft-com:vml" xmlns:wp14="http://schemas.microsoft.com/office/word/2010/wordprocessingDrawing" xmlns:wp="http://schemas.openxmlformats.org/drawingml/2006/wordprocessingDrawing" xmlns:w10="urn:schemas-microsoft-com:office:word" xmlns:w="http://schemas.openxmlformats.org/wordprocessingml/2006/main" xmlns:w14="http://schemas.microsoft.com/office/word/2010/wordml" xmlns:w15="http://schemas.microsoft.com/office/word/2012/wordml" xmlns:w16se="http://schemas.microsoft.com/office/word/2015/wordml/symex" xmlns:wpg="http://schemas.microsoft.com/office/word/2010/wordprocessingGroup" xmlns:wpi="http://schemas.microsoft.com/office/word/2010/wordprocessingInk" xmlns:wne="http://schemas.microsoft.com/office/word/2006/wordml" xmlns:wps="http://schemas.microsoft.com/office/word/2010/wordprocessingShape" mc:Ignorable="w14 w15 w16se wp14">
+<w:endnotes xmlns:wpc="http://schemas.microsoft.com/office/word/2010/wordprocessingCanvas" xmlns:cx="http://schemas.microsoft.com/office/drawing/2014/chartex" xmlns:cx1="http://schemas.microsoft.com/office/drawing/2015/9/8/chartex" xmlns:cx2="http://schemas.microsoft.com/office/drawing/2015/10/21/chartex" xmlns:cx3="http://schemas.microsoft.com/office/drawing/2016/5/9/chartex" xmlns:cx4="http://schemas.microsoft.com/office/drawing/2016/5/10/chartex" xmlns:cx5="http://schemas.microsoft.com/office/drawing/2016/5/11/chartex" xmlns:cx6="http://schemas.microsoft.com/office/drawing/2016/5/12/chartex" xmlns:cx7="http://schemas.microsoft.com/office/drawing/2016/5/13/chartex" xmlns:cx8="http://schemas.microsoft.com/office/drawing/2016/5/14/chartex" xmlns:mc="http://schemas.openxmlformats.org/markup-compatibility/2006" xmlns:aink="http://schemas.microsoft.com/office/drawing/2016/ink" xmlns:am3d="http://schemas.microsoft.com/office/drawing/2017/model3d" xmlns:o="urn:schemas-microsoft-com:office:office" xmlns:r="http://schemas.openxmlformats.org/officeDocument/2006/relationships" xmlns:m="http://schemas.openxmlformats.org/officeDocument/2006/math" xmlns:v="urn:schemas-microsoft-com:vml" xmlns:wp14="http://schemas.microsoft.com/office/word/2010/wordprocessingDrawing" xmlns:wp="http://schemas.openxmlformats.org/drawingml/2006/wordprocessingDrawing" xmlns:w10="urn:schemas-microsoft-com:office:word" xmlns:w="http://schemas.openxmlformats.org/wordprocessingml/2006/main" xmlns:w14="http://schemas.microsoft.com/office/word/2010/wordml" xmlns:w15="http://schemas.microsoft.com/office/word/2012/wordml" xmlns:w16cid="http://schemas.microsoft.com/office/word/2016/wordml/cid" xmlns:w16se="http://schemas.microsoft.com/office/word/2015/wordml/symex" xmlns:wpg="http://schemas.microsoft.com/office/word/2010/wordprocessingGroup" xmlns:wpi="http://schemas.microsoft.com/office/word/2010/wordprocessingInk" xmlns:wne="http://schemas.microsoft.com/office/word/2006/wordml" xmlns:wps="http://schemas.microsoft.com/office/word/2010/wordprocessingShape" mc:Ignorable="w14 w15 w16se w16cid wp14">
   <w:endnote w:type="separator" w:id="-1">
     <w:p>
       <w:pPr>
@@ -584,17 +937,17 @@
 </file>
 
 <file path=word/footer1.xml><?xml version="1.0" encoding="utf-8"?>
-<w:ftr xmlns:wpc="http://schemas.microsoft.com/office/word/2010/wordprocessingCanvas" xmlns:cx="http://schemas.microsoft.com/office/drawing/2014/chartex" xmlns:cx1="http://schemas.microsoft.com/office/drawing/2015/9/8/chartex" xmlns:mc="http://schemas.openxmlformats.org/markup-compatibility/2006" xmlns:o="urn:schemas-microsoft-com:office:office" xmlns:r="http://schemas.openxmlformats.org/officeDocument/2006/relationships" xmlns:m="http://schemas.openxmlformats.org/officeDocument/2006/math" xmlns:v="urn:schemas-microsoft-com:vml" xmlns:wp14="http://schemas.microsoft.com/office/word/2010/wordprocessingDrawing" xmlns:wp="http://schemas.openxmlformats.org/drawingml/2006/wordprocessingDrawing" xmlns:w10="urn:schemas-microsoft-com:office:word" xmlns:w="http://schemas.openxmlformats.org/wordprocessingml/2006/main" xmlns:w14="http://schemas.microsoft.com/office/word/2010/wordml" xmlns:w15="http://schemas.microsoft.com/office/word/2012/wordml" xmlns:w16se="http://schemas.microsoft.com/office/word/2015/wordml/symex" xmlns:wpg="http://schemas.microsoft.com/office/word/2010/wordprocessingGroup" xmlns:wpi="http://schemas.microsoft.com/office/word/2010/wordprocessingInk" xmlns:wne="http://schemas.microsoft.com/office/word/2006/wordml" xmlns:wps="http://schemas.microsoft.com/office/word/2010/wordprocessingShape" mc:Ignorable="w14 w15 w16se wp14">
+<w:ftr xmlns:wpc="http://schemas.microsoft.com/office/word/2010/wordprocessingCanvas" xmlns:cx="http://schemas.microsoft.com/office/drawing/2014/chartex" xmlns:cx1="http://schemas.microsoft.com/office/drawing/2015/9/8/chartex" xmlns:cx2="http://schemas.microsoft.com/office/drawing/2015/10/21/chartex" xmlns:cx3="http://schemas.microsoft.com/office/drawing/2016/5/9/chartex" xmlns:cx4="http://schemas.microsoft.com/office/drawing/2016/5/10/chartex" xmlns:cx5="http://schemas.microsoft.com/office/drawing/2016/5/11/chartex" xmlns:cx6="http://schemas.microsoft.com/office/drawing/2016/5/12/chartex" xmlns:cx7="http://schemas.microsoft.com/office/drawing/2016/5/13/chartex" xmlns:cx8="http://schemas.microsoft.com/office/drawing/2016/5/14/chartex" xmlns:mc="http://schemas.openxmlformats.org/markup-compatibility/2006" xmlns:aink="http://schemas.microsoft.com/office/drawing/2016/ink" xmlns:am3d="http://schemas.microsoft.com/office/drawing/2017/model3d" xmlns:o="urn:schemas-microsoft-com:office:office" xmlns:r="http://schemas.openxmlformats.org/officeDocument/2006/relationships" xmlns:m="http://schemas.openxmlformats.org/officeDocument/2006/math" xmlns:v="urn:schemas-microsoft-com:vml" xmlns:wp14="http://schemas.microsoft.com/office/word/2010/wordprocessingDrawing" xmlns:wp="http://schemas.openxmlformats.org/drawingml/2006/wordprocessingDrawing" xmlns:w10="urn:schemas-microsoft-com:office:word" xmlns:w="http://schemas.openxmlformats.org/wordprocessingml/2006/main" xmlns:w14="http://schemas.microsoft.com/office/word/2010/wordml" xmlns:w15="http://schemas.microsoft.com/office/word/2012/wordml" xmlns:w16cid="http://schemas.microsoft.com/office/word/2016/wordml/cid" xmlns:w16se="http://schemas.microsoft.com/office/word/2015/wordml/symex" xmlns:wpg="http://schemas.microsoft.com/office/word/2010/wordprocessingGroup" xmlns:wpi="http://schemas.microsoft.com/office/word/2010/wordprocessingInk" xmlns:wne="http://schemas.microsoft.com/office/word/2006/wordml" xmlns:wps="http://schemas.microsoft.com/office/word/2010/wordprocessingShape" mc:Ignorable="w14 w15 w16se w16cid wp14">
   <w:p>
     <w:pPr>
-      <w:pStyle w:val="Footer"/>
+      <w:pStyle w:val="Pieddepage"/>
     </w:pPr>
   </w:p>
 </w:ftr>
 </file>
 
 <file path=word/footer2.xml><?xml version="1.0" encoding="utf-8"?>
-<w:ftr xmlns:wpc="http://schemas.microsoft.com/office/word/2010/wordprocessingCanvas" xmlns:cx="http://schemas.microsoft.com/office/drawing/2014/chartex" xmlns:cx1="http://schemas.microsoft.com/office/drawing/2015/9/8/chartex" xmlns:mc="http://schemas.openxmlformats.org/markup-compatibility/2006" xmlns:o="urn:schemas-microsoft-com:office:office" xmlns:r="http://schemas.openxmlformats.org/officeDocument/2006/relationships" xmlns:m="http://schemas.openxmlformats.org/officeDocument/2006/math" xmlns:v="urn:schemas-microsoft-com:vml" xmlns:wp14="http://schemas.microsoft.com/office/word/2010/wordprocessingDrawing" xmlns:wp="http://schemas.openxmlformats.org/drawingml/2006/wordprocessingDrawing" xmlns:w10="urn:schemas-microsoft-com:office:word" xmlns:w="http://schemas.openxmlformats.org/wordprocessingml/2006/main" xmlns:w14="http://schemas.microsoft.com/office/word/2010/wordml" xmlns:w15="http://schemas.microsoft.com/office/word/2012/wordml" xmlns:w16se="http://schemas.microsoft.com/office/word/2015/wordml/symex" xmlns:wpg="http://schemas.microsoft.com/office/word/2010/wordprocessingGroup" xmlns:wpi="http://schemas.microsoft.com/office/word/2010/wordprocessingInk" xmlns:wne="http://schemas.microsoft.com/office/word/2006/wordml" xmlns:wps="http://schemas.microsoft.com/office/word/2010/wordprocessingShape" mc:Ignorable="w14 w15 w16se wp14">
+<w:ftr xmlns:wpc="http://schemas.microsoft.com/office/word/2010/wordprocessingCanvas" xmlns:cx="http://schemas.microsoft.com/office/drawing/2014/chartex" xmlns:cx1="http://schemas.microsoft.com/office/drawing/2015/9/8/chartex" xmlns:cx2="http://schemas.microsoft.com/office/drawing/2015/10/21/chartex" xmlns:cx3="http://schemas.microsoft.com/office/drawing/2016/5/9/chartex" xmlns:cx4="http://schemas.microsoft.com/office/drawing/2016/5/10/chartex" xmlns:cx5="http://schemas.microsoft.com/office/drawing/2016/5/11/chartex" xmlns:cx6="http://schemas.microsoft.com/office/drawing/2016/5/12/chartex" xmlns:cx7="http://schemas.microsoft.com/office/drawing/2016/5/13/chartex" xmlns:cx8="http://schemas.microsoft.com/office/drawing/2016/5/14/chartex" xmlns:mc="http://schemas.openxmlformats.org/markup-compatibility/2006" xmlns:aink="http://schemas.microsoft.com/office/drawing/2016/ink" xmlns:am3d="http://schemas.microsoft.com/office/drawing/2017/model3d" xmlns:o="urn:schemas-microsoft-com:office:office" xmlns:r="http://schemas.openxmlformats.org/officeDocument/2006/relationships" xmlns:m="http://schemas.openxmlformats.org/officeDocument/2006/math" xmlns:v="urn:schemas-microsoft-com:vml" xmlns:wp14="http://schemas.microsoft.com/office/word/2010/wordprocessingDrawing" xmlns:wp="http://schemas.openxmlformats.org/drawingml/2006/wordprocessingDrawing" xmlns:w10="urn:schemas-microsoft-com:office:word" xmlns:w="http://schemas.openxmlformats.org/wordprocessingml/2006/main" xmlns:w14="http://schemas.microsoft.com/office/word/2010/wordml" xmlns:w15="http://schemas.microsoft.com/office/word/2012/wordml" xmlns:w16cid="http://schemas.microsoft.com/office/word/2016/wordml/cid" xmlns:w16se="http://schemas.microsoft.com/office/word/2015/wordml/symex" xmlns:wpg="http://schemas.microsoft.com/office/word/2010/wordprocessingGroup" xmlns:wpi="http://schemas.microsoft.com/office/word/2010/wordprocessingInk" xmlns:wne="http://schemas.microsoft.com/office/word/2006/wordml" xmlns:wps="http://schemas.microsoft.com/office/word/2010/wordprocessingShape" mc:Ignorable="w14 w15 w16se w16cid wp14">
   <w:tbl>
     <w:tblPr>
       <w:tblW w:w="5000" w:type="pct"/>
@@ -622,7 +975,7 @@
         </w:tcPr>
         <w:p>
           <w:pPr>
-            <w:pStyle w:val="Header"/>
+            <w:pStyle w:val="En-tte"/>
             <w:jc w:val="right"/>
             <w:rPr>
               <w:caps/>
@@ -684,7 +1037,7 @@
         </w:tcPr>
         <w:p>
           <w:pPr>
-            <w:pStyle w:val="Footer"/>
+            <w:pStyle w:val="Pieddepage"/>
             <w:jc w:val="center"/>
             <w:rPr>
               <w:color w:val="FFFFFF" w:themeColor="background1"/>
@@ -727,24 +1080,24 @@
   </w:tbl>
   <w:p>
     <w:pPr>
-      <w:pStyle w:val="Footer"/>
+      <w:pStyle w:val="Pieddepage"/>
     </w:pPr>
   </w:p>
 </w:ftr>
 </file>
 
 <file path=word/footer3.xml><?xml version="1.0" encoding="utf-8"?>
-<w:ftr xmlns:wpc="http://schemas.microsoft.com/office/word/2010/wordprocessingCanvas" xmlns:cx="http://schemas.microsoft.com/office/drawing/2014/chartex" xmlns:cx1="http://schemas.microsoft.com/office/drawing/2015/9/8/chartex" xmlns:mc="http://schemas.openxmlformats.org/markup-compatibility/2006" xmlns:o="urn:schemas-microsoft-com:office:office" xmlns:r="http://schemas.openxmlformats.org/officeDocument/2006/relationships" xmlns:m="http://schemas.openxmlformats.org/officeDocument/2006/math" xmlns:v="urn:schemas-microsoft-com:vml" xmlns:wp14="http://schemas.microsoft.com/office/word/2010/wordprocessingDrawing" xmlns:wp="http://schemas.openxmlformats.org/drawingml/2006/wordprocessingDrawing" xmlns:w10="urn:schemas-microsoft-com:office:word" xmlns:w="http://schemas.openxmlformats.org/wordprocessingml/2006/main" xmlns:w14="http://schemas.microsoft.com/office/word/2010/wordml" xmlns:w15="http://schemas.microsoft.com/office/word/2012/wordml" xmlns:w16se="http://schemas.microsoft.com/office/word/2015/wordml/symex" xmlns:wpg="http://schemas.microsoft.com/office/word/2010/wordprocessingGroup" xmlns:wpi="http://schemas.microsoft.com/office/word/2010/wordprocessingInk" xmlns:wne="http://schemas.microsoft.com/office/word/2006/wordml" xmlns:wps="http://schemas.microsoft.com/office/word/2010/wordprocessingShape" mc:Ignorable="w14 w15 w16se wp14">
+<w:ftr xmlns:wpc="http://schemas.microsoft.com/office/word/2010/wordprocessingCanvas" xmlns:cx="http://schemas.microsoft.com/office/drawing/2014/chartex" xmlns:cx1="http://schemas.microsoft.com/office/drawing/2015/9/8/chartex" xmlns:cx2="http://schemas.microsoft.com/office/drawing/2015/10/21/chartex" xmlns:cx3="http://schemas.microsoft.com/office/drawing/2016/5/9/chartex" xmlns:cx4="http://schemas.microsoft.com/office/drawing/2016/5/10/chartex" xmlns:cx5="http://schemas.microsoft.com/office/drawing/2016/5/11/chartex" xmlns:cx6="http://schemas.microsoft.com/office/drawing/2016/5/12/chartex" xmlns:cx7="http://schemas.microsoft.com/office/drawing/2016/5/13/chartex" xmlns:cx8="http://schemas.microsoft.com/office/drawing/2016/5/14/chartex" xmlns:mc="http://schemas.openxmlformats.org/markup-compatibility/2006" xmlns:aink="http://schemas.microsoft.com/office/drawing/2016/ink" xmlns:am3d="http://schemas.microsoft.com/office/drawing/2017/model3d" xmlns:o="urn:schemas-microsoft-com:office:office" xmlns:r="http://schemas.openxmlformats.org/officeDocument/2006/relationships" xmlns:m="http://schemas.openxmlformats.org/officeDocument/2006/math" xmlns:v="urn:schemas-microsoft-com:vml" xmlns:wp14="http://schemas.microsoft.com/office/word/2010/wordprocessingDrawing" xmlns:wp="http://schemas.openxmlformats.org/drawingml/2006/wordprocessingDrawing" xmlns:w10="urn:schemas-microsoft-com:office:word" xmlns:w="http://schemas.openxmlformats.org/wordprocessingml/2006/main" xmlns:w14="http://schemas.microsoft.com/office/word/2010/wordml" xmlns:w15="http://schemas.microsoft.com/office/word/2012/wordml" xmlns:w16cid="http://schemas.microsoft.com/office/word/2016/wordml/cid" xmlns:w16se="http://schemas.microsoft.com/office/word/2015/wordml/symex" xmlns:wpg="http://schemas.microsoft.com/office/word/2010/wordprocessingGroup" xmlns:wpi="http://schemas.microsoft.com/office/word/2010/wordprocessingInk" xmlns:wne="http://schemas.microsoft.com/office/word/2006/wordml" xmlns:wps="http://schemas.microsoft.com/office/word/2010/wordprocessingShape" mc:Ignorable="w14 w15 w16se w16cid wp14">
   <w:p>
     <w:pPr>
-      <w:pStyle w:val="Footer"/>
+      <w:pStyle w:val="Pieddepage"/>
     </w:pPr>
   </w:p>
 </w:ftr>
 </file>
 
 <file path=word/footnotes.xml><?xml version="1.0" encoding="utf-8"?>
-<w:footnotes xmlns:wpc="http://schemas.microsoft.com/office/word/2010/wordprocessingCanvas" xmlns:cx="http://schemas.microsoft.com/office/drawing/2014/chartex" xmlns:cx1="http://schemas.microsoft.com/office/drawing/2015/9/8/chartex" xmlns:mc="http://schemas.openxmlformats.org/markup-compatibility/2006" xmlns:o="urn:schemas-microsoft-com:office:office" xmlns:r="http://schemas.openxmlformats.org/officeDocument/2006/relationships" xmlns:m="http://schemas.openxmlformats.org/officeDocument/2006/math" xmlns:v="urn:schemas-microsoft-com:vml" xmlns:wp14="http://schemas.microsoft.com/office/word/2010/wordprocessingDrawing" xmlns:wp="http://schemas.openxmlformats.org/drawingml/2006/wordprocessingDrawing" xmlns:w10="urn:schemas-microsoft-com:office:word" xmlns:w="http://schemas.openxmlformats.org/wordprocessingml/2006/main" xmlns:w14="http://schemas.microsoft.com/office/word/2010/wordml" xmlns:w15="http://schemas.microsoft.com/office/word/2012/wordml" xmlns:w16se="http://schemas.microsoft.com/office/word/2015/wordml/symex" xmlns:wpg="http://schemas.microsoft.com/office/word/2010/wordprocessingGroup" xmlns:wpi="http://schemas.microsoft.com/office/word/2010/wordprocessingInk" xmlns:wne="http://schemas.microsoft.com/office/word/2006/wordml" xmlns:wps="http://schemas.microsoft.com/office/word/2010/wordprocessingShape" mc:Ignorable="w14 w15 w16se wp14">
+<w:footnotes xmlns:wpc="http://schemas.microsoft.com/office/word/2010/wordprocessingCanvas" xmlns:cx="http://schemas.microsoft.com/office/drawing/2014/chartex" xmlns:cx1="http://schemas.microsoft.com/office/drawing/2015/9/8/chartex" xmlns:cx2="http://schemas.microsoft.com/office/drawing/2015/10/21/chartex" xmlns:cx3="http://schemas.microsoft.com/office/drawing/2016/5/9/chartex" xmlns:cx4="http://schemas.microsoft.com/office/drawing/2016/5/10/chartex" xmlns:cx5="http://schemas.microsoft.com/office/drawing/2016/5/11/chartex" xmlns:cx6="http://schemas.microsoft.com/office/drawing/2016/5/12/chartex" xmlns:cx7="http://schemas.microsoft.com/office/drawing/2016/5/13/chartex" xmlns:cx8="http://schemas.microsoft.com/office/drawing/2016/5/14/chartex" xmlns:mc="http://schemas.openxmlformats.org/markup-compatibility/2006" xmlns:aink="http://schemas.microsoft.com/office/drawing/2016/ink" xmlns:am3d="http://schemas.microsoft.com/office/drawing/2017/model3d" xmlns:o="urn:schemas-microsoft-com:office:office" xmlns:r="http://schemas.openxmlformats.org/officeDocument/2006/relationships" xmlns:m="http://schemas.openxmlformats.org/officeDocument/2006/math" xmlns:v="urn:schemas-microsoft-com:vml" xmlns:wp14="http://schemas.microsoft.com/office/word/2010/wordprocessingDrawing" xmlns:wp="http://schemas.openxmlformats.org/drawingml/2006/wordprocessingDrawing" xmlns:w10="urn:schemas-microsoft-com:office:word" xmlns:w="http://schemas.openxmlformats.org/wordprocessingml/2006/main" xmlns:w14="http://schemas.microsoft.com/office/word/2010/wordml" xmlns:w15="http://schemas.microsoft.com/office/word/2012/wordml" xmlns:w16cid="http://schemas.microsoft.com/office/word/2016/wordml/cid" xmlns:w16se="http://schemas.microsoft.com/office/word/2015/wordml/symex" xmlns:wpg="http://schemas.microsoft.com/office/word/2010/wordprocessingGroup" xmlns:wpi="http://schemas.microsoft.com/office/word/2010/wordprocessingInk" xmlns:wne="http://schemas.microsoft.com/office/word/2006/wordml" xmlns:wps="http://schemas.microsoft.com/office/word/2010/wordprocessingShape" mc:Ignorable="w14 w15 w16se w16cid wp14">
   <w:footnote w:type="separator" w:id="-1">
     <w:p>
       <w:pPr>
@@ -769,37 +1122,37 @@
 </file>
 
 <file path=word/header1.xml><?xml version="1.0" encoding="utf-8"?>
-<w:hdr xmlns:wpc="http://schemas.microsoft.com/office/word/2010/wordprocessingCanvas" xmlns:cx="http://schemas.microsoft.com/office/drawing/2014/chartex" xmlns:cx1="http://schemas.microsoft.com/office/drawing/2015/9/8/chartex" xmlns:mc="http://schemas.openxmlformats.org/markup-compatibility/2006" xmlns:o="urn:schemas-microsoft-com:office:office" xmlns:r="http://schemas.openxmlformats.org/officeDocument/2006/relationships" xmlns:m="http://schemas.openxmlformats.org/officeDocument/2006/math" xmlns:v="urn:schemas-microsoft-com:vml" xmlns:wp14="http://schemas.microsoft.com/office/word/2010/wordprocessingDrawing" xmlns:wp="http://schemas.openxmlformats.org/drawingml/2006/wordprocessingDrawing" xmlns:w10="urn:schemas-microsoft-com:office:word" xmlns:w="http://schemas.openxmlformats.org/wordprocessingml/2006/main" xmlns:w14="http://schemas.microsoft.com/office/word/2010/wordml" xmlns:w15="http://schemas.microsoft.com/office/word/2012/wordml" xmlns:w16se="http://schemas.microsoft.com/office/word/2015/wordml/symex" xmlns:wpg="http://schemas.microsoft.com/office/word/2010/wordprocessingGroup" xmlns:wpi="http://schemas.microsoft.com/office/word/2010/wordprocessingInk" xmlns:wne="http://schemas.microsoft.com/office/word/2006/wordml" xmlns:wps="http://schemas.microsoft.com/office/word/2010/wordprocessingShape" mc:Ignorable="w14 w15 w16se wp14">
+<w:hdr xmlns:wpc="http://schemas.microsoft.com/office/word/2010/wordprocessingCanvas" xmlns:cx="http://schemas.microsoft.com/office/drawing/2014/chartex" xmlns:cx1="http://schemas.microsoft.com/office/drawing/2015/9/8/chartex" xmlns:cx2="http://schemas.microsoft.com/office/drawing/2015/10/21/chartex" xmlns:cx3="http://schemas.microsoft.com/office/drawing/2016/5/9/chartex" xmlns:cx4="http://schemas.microsoft.com/office/drawing/2016/5/10/chartex" xmlns:cx5="http://schemas.microsoft.com/office/drawing/2016/5/11/chartex" xmlns:cx6="http://schemas.microsoft.com/office/drawing/2016/5/12/chartex" xmlns:cx7="http://schemas.microsoft.com/office/drawing/2016/5/13/chartex" xmlns:cx8="http://schemas.microsoft.com/office/drawing/2016/5/14/chartex" xmlns:mc="http://schemas.openxmlformats.org/markup-compatibility/2006" xmlns:aink="http://schemas.microsoft.com/office/drawing/2016/ink" xmlns:am3d="http://schemas.microsoft.com/office/drawing/2017/model3d" xmlns:o="urn:schemas-microsoft-com:office:office" xmlns:r="http://schemas.openxmlformats.org/officeDocument/2006/relationships" xmlns:m="http://schemas.openxmlformats.org/officeDocument/2006/math" xmlns:v="urn:schemas-microsoft-com:vml" xmlns:wp14="http://schemas.microsoft.com/office/word/2010/wordprocessingDrawing" xmlns:wp="http://schemas.openxmlformats.org/drawingml/2006/wordprocessingDrawing" xmlns:w10="urn:schemas-microsoft-com:office:word" xmlns:w="http://schemas.openxmlformats.org/wordprocessingml/2006/main" xmlns:w14="http://schemas.microsoft.com/office/word/2010/wordml" xmlns:w15="http://schemas.microsoft.com/office/word/2012/wordml" xmlns:w16cid="http://schemas.microsoft.com/office/word/2016/wordml/cid" xmlns:w16se="http://schemas.microsoft.com/office/word/2015/wordml/symex" xmlns:wpg="http://schemas.microsoft.com/office/word/2010/wordprocessingGroup" xmlns:wpi="http://schemas.microsoft.com/office/word/2010/wordprocessingInk" xmlns:wne="http://schemas.microsoft.com/office/word/2006/wordml" xmlns:wps="http://schemas.microsoft.com/office/word/2010/wordprocessingShape" mc:Ignorable="w14 w15 w16se w16cid wp14">
   <w:p>
     <w:pPr>
-      <w:pStyle w:val="Header"/>
+      <w:pStyle w:val="En-tte"/>
     </w:pPr>
   </w:p>
 </w:hdr>
 </file>
 
 <file path=word/header2.xml><?xml version="1.0" encoding="utf-8"?>
-<w:hdr xmlns:wpc="http://schemas.microsoft.com/office/word/2010/wordprocessingCanvas" xmlns:cx="http://schemas.microsoft.com/office/drawing/2014/chartex" xmlns:cx1="http://schemas.microsoft.com/office/drawing/2015/9/8/chartex" xmlns:mc="http://schemas.openxmlformats.org/markup-compatibility/2006" xmlns:o="urn:schemas-microsoft-com:office:office" xmlns:r="http://schemas.openxmlformats.org/officeDocument/2006/relationships" xmlns:m="http://schemas.openxmlformats.org/officeDocument/2006/math" xmlns:v="urn:schemas-microsoft-com:vml" xmlns:wp14="http://schemas.microsoft.com/office/word/2010/wordprocessingDrawing" xmlns:wp="http://schemas.openxmlformats.org/drawingml/2006/wordprocessingDrawing" xmlns:w10="urn:schemas-microsoft-com:office:word" xmlns:w="http://schemas.openxmlformats.org/wordprocessingml/2006/main" xmlns:w14="http://schemas.microsoft.com/office/word/2010/wordml" xmlns:w15="http://schemas.microsoft.com/office/word/2012/wordml" xmlns:w16se="http://schemas.microsoft.com/office/word/2015/wordml/symex" xmlns:wpg="http://schemas.microsoft.com/office/word/2010/wordprocessingGroup" xmlns:wpi="http://schemas.microsoft.com/office/word/2010/wordprocessingInk" xmlns:wne="http://schemas.microsoft.com/office/word/2006/wordml" xmlns:wps="http://schemas.microsoft.com/office/word/2010/wordprocessingShape" mc:Ignorable="w14 w15 w16se wp14">
+<w:hdr xmlns:wpc="http://schemas.microsoft.com/office/word/2010/wordprocessingCanvas" xmlns:cx="http://schemas.microsoft.com/office/drawing/2014/chartex" xmlns:cx1="http://schemas.microsoft.com/office/drawing/2015/9/8/chartex" xmlns:cx2="http://schemas.microsoft.com/office/drawing/2015/10/21/chartex" xmlns:cx3="http://schemas.microsoft.com/office/drawing/2016/5/9/chartex" xmlns:cx4="http://schemas.microsoft.com/office/drawing/2016/5/10/chartex" xmlns:cx5="http://schemas.microsoft.com/office/drawing/2016/5/11/chartex" xmlns:cx6="http://schemas.microsoft.com/office/drawing/2016/5/12/chartex" xmlns:cx7="http://schemas.microsoft.com/office/drawing/2016/5/13/chartex" xmlns:cx8="http://schemas.microsoft.com/office/drawing/2016/5/14/chartex" xmlns:mc="http://schemas.openxmlformats.org/markup-compatibility/2006" xmlns:aink="http://schemas.microsoft.com/office/drawing/2016/ink" xmlns:am3d="http://schemas.microsoft.com/office/drawing/2017/model3d" xmlns:o="urn:schemas-microsoft-com:office:office" xmlns:r="http://schemas.openxmlformats.org/officeDocument/2006/relationships" xmlns:m="http://schemas.openxmlformats.org/officeDocument/2006/math" xmlns:v="urn:schemas-microsoft-com:vml" xmlns:wp14="http://schemas.microsoft.com/office/word/2010/wordprocessingDrawing" xmlns:wp="http://schemas.openxmlformats.org/drawingml/2006/wordprocessingDrawing" xmlns:w10="urn:schemas-microsoft-com:office:word" xmlns:w="http://schemas.openxmlformats.org/wordprocessingml/2006/main" xmlns:w14="http://schemas.microsoft.com/office/word/2010/wordml" xmlns:w15="http://schemas.microsoft.com/office/word/2012/wordml" xmlns:w16cid="http://schemas.microsoft.com/office/word/2016/wordml/cid" xmlns:w16se="http://schemas.microsoft.com/office/word/2015/wordml/symex" xmlns:wpg="http://schemas.microsoft.com/office/word/2010/wordprocessingGroup" xmlns:wpi="http://schemas.microsoft.com/office/word/2010/wordprocessingInk" xmlns:wne="http://schemas.microsoft.com/office/word/2006/wordml" xmlns:wps="http://schemas.microsoft.com/office/word/2010/wordprocessingShape" mc:Ignorable="w14 w15 w16se w16cid wp14">
   <w:p>
     <w:pPr>
-      <w:pStyle w:val="Header"/>
+      <w:pStyle w:val="En-tte"/>
     </w:pPr>
   </w:p>
 </w:hdr>
 </file>
 
 <file path=word/header3.xml><?xml version="1.0" encoding="utf-8"?>
-<w:hdr xmlns:wpc="http://schemas.microsoft.com/office/word/2010/wordprocessingCanvas" xmlns:cx="http://schemas.microsoft.com/office/drawing/2014/chartex" xmlns:cx1="http://schemas.microsoft.com/office/drawing/2015/9/8/chartex" xmlns:mc="http://schemas.openxmlformats.org/markup-compatibility/2006" xmlns:o="urn:schemas-microsoft-com:office:office" xmlns:r="http://schemas.openxmlformats.org/officeDocument/2006/relationships" xmlns:m="http://schemas.openxmlformats.org/officeDocument/2006/math" xmlns:v="urn:schemas-microsoft-com:vml" xmlns:wp14="http://schemas.microsoft.com/office/word/2010/wordprocessingDrawing" xmlns:wp="http://schemas.openxmlformats.org/drawingml/2006/wordprocessingDrawing" xmlns:w10="urn:schemas-microsoft-com:office:word" xmlns:w="http://schemas.openxmlformats.org/wordprocessingml/2006/main" xmlns:w14="http://schemas.microsoft.com/office/word/2010/wordml" xmlns:w15="http://schemas.microsoft.com/office/word/2012/wordml" xmlns:w16se="http://schemas.microsoft.com/office/word/2015/wordml/symex" xmlns:wpg="http://schemas.microsoft.com/office/word/2010/wordprocessingGroup" xmlns:wpi="http://schemas.microsoft.com/office/word/2010/wordprocessingInk" xmlns:wne="http://schemas.microsoft.com/office/word/2006/wordml" xmlns:wps="http://schemas.microsoft.com/office/word/2010/wordprocessingShape" mc:Ignorable="w14 w15 w16se wp14">
+<w:hdr xmlns:wpc="http://schemas.microsoft.com/office/word/2010/wordprocessingCanvas" xmlns:cx="http://schemas.microsoft.com/office/drawing/2014/chartex" xmlns:cx1="http://schemas.microsoft.com/office/drawing/2015/9/8/chartex" xmlns:cx2="http://schemas.microsoft.com/office/drawing/2015/10/21/chartex" xmlns:cx3="http://schemas.microsoft.com/office/drawing/2016/5/9/chartex" xmlns:cx4="http://schemas.microsoft.com/office/drawing/2016/5/10/chartex" xmlns:cx5="http://schemas.microsoft.com/office/drawing/2016/5/11/chartex" xmlns:cx6="http://schemas.microsoft.com/office/drawing/2016/5/12/chartex" xmlns:cx7="http://schemas.microsoft.com/office/drawing/2016/5/13/chartex" xmlns:cx8="http://schemas.microsoft.com/office/drawing/2016/5/14/chartex" xmlns:mc="http://schemas.openxmlformats.org/markup-compatibility/2006" xmlns:aink="http://schemas.microsoft.com/office/drawing/2016/ink" xmlns:am3d="http://schemas.microsoft.com/office/drawing/2017/model3d" xmlns:o="urn:schemas-microsoft-com:office:office" xmlns:r="http://schemas.openxmlformats.org/officeDocument/2006/relationships" xmlns:m="http://schemas.openxmlformats.org/officeDocument/2006/math" xmlns:v="urn:schemas-microsoft-com:vml" xmlns:wp14="http://schemas.microsoft.com/office/word/2010/wordprocessingDrawing" xmlns:wp="http://schemas.openxmlformats.org/drawingml/2006/wordprocessingDrawing" xmlns:w10="urn:schemas-microsoft-com:office:word" xmlns:w="http://schemas.openxmlformats.org/wordprocessingml/2006/main" xmlns:w14="http://schemas.microsoft.com/office/word/2010/wordml" xmlns:w15="http://schemas.microsoft.com/office/word/2012/wordml" xmlns:w16cid="http://schemas.microsoft.com/office/word/2016/wordml/cid" xmlns:w16se="http://schemas.microsoft.com/office/word/2015/wordml/symex" xmlns:wpg="http://schemas.microsoft.com/office/word/2010/wordprocessingGroup" xmlns:wpi="http://schemas.microsoft.com/office/word/2010/wordprocessingInk" xmlns:wne="http://schemas.microsoft.com/office/word/2006/wordml" xmlns:wps="http://schemas.microsoft.com/office/word/2010/wordprocessingShape" mc:Ignorable="w14 w15 w16se w16cid wp14">
   <w:p>
     <w:pPr>
-      <w:pStyle w:val="Header"/>
+      <w:pStyle w:val="En-tte"/>
     </w:pPr>
   </w:p>
 </w:hdr>
 </file>
 
 <file path=word/numbering.xml><?xml version="1.0" encoding="utf-8"?>
-<w:numbering xmlns:wpc="http://schemas.microsoft.com/office/word/2010/wordprocessingCanvas" xmlns:cx="http://schemas.microsoft.com/office/drawing/2014/chartex" xmlns:cx1="http://schemas.microsoft.com/office/drawing/2015/9/8/chartex" xmlns:mc="http://schemas.openxmlformats.org/markup-compatibility/2006" xmlns:o="urn:schemas-microsoft-com:office:office" xmlns:r="http://schemas.openxmlformats.org/officeDocument/2006/relationships" xmlns:m="http://schemas.openxmlformats.org/officeDocument/2006/math" xmlns:v="urn:schemas-microsoft-com:vml" xmlns:wp14="http://schemas.microsoft.com/office/word/2010/wordprocessingDrawing" xmlns:wp="http://schemas.openxmlformats.org/drawingml/2006/wordprocessingDrawing" xmlns:w10="urn:schemas-microsoft-com:office:word" xmlns:w="http://schemas.openxmlformats.org/wordprocessingml/2006/main" xmlns:w14="http://schemas.microsoft.com/office/word/2010/wordml" xmlns:w15="http://schemas.microsoft.com/office/word/2012/wordml" xmlns:w16se="http://schemas.microsoft.com/office/word/2015/wordml/symex" xmlns:wpg="http://schemas.microsoft.com/office/word/2010/wordprocessingGroup" xmlns:wpi="http://schemas.microsoft.com/office/word/2010/wordprocessingInk" xmlns:wne="http://schemas.microsoft.com/office/word/2006/wordml" xmlns:wps="http://schemas.microsoft.com/office/word/2010/wordprocessingShape" mc:Ignorable="w14 w15 w16se wp14">
+<w:numbering xmlns:wpc="http://schemas.microsoft.com/office/word/2010/wordprocessingCanvas" xmlns:cx="http://schemas.microsoft.com/office/drawing/2014/chartex" xmlns:cx1="http://schemas.microsoft.com/office/drawing/2015/9/8/chartex" xmlns:cx2="http://schemas.microsoft.com/office/drawing/2015/10/21/chartex" xmlns:cx3="http://schemas.microsoft.com/office/drawing/2016/5/9/chartex" xmlns:cx4="http://schemas.microsoft.com/office/drawing/2016/5/10/chartex" xmlns:cx5="http://schemas.microsoft.com/office/drawing/2016/5/11/chartex" xmlns:cx6="http://schemas.microsoft.com/office/drawing/2016/5/12/chartex" xmlns:cx7="http://schemas.microsoft.com/office/drawing/2016/5/13/chartex" xmlns:cx8="http://schemas.microsoft.com/office/drawing/2016/5/14/chartex" xmlns:mc="http://schemas.openxmlformats.org/markup-compatibility/2006" xmlns:aink="http://schemas.microsoft.com/office/drawing/2016/ink" xmlns:am3d="http://schemas.microsoft.com/office/drawing/2017/model3d" xmlns:o="urn:schemas-microsoft-com:office:office" xmlns:r="http://schemas.openxmlformats.org/officeDocument/2006/relationships" xmlns:m="http://schemas.openxmlformats.org/officeDocument/2006/math" xmlns:v="urn:schemas-microsoft-com:vml" xmlns:wp14="http://schemas.microsoft.com/office/word/2010/wordprocessingDrawing" xmlns:wp="http://schemas.openxmlformats.org/drawingml/2006/wordprocessingDrawing" xmlns:w10="urn:schemas-microsoft-com:office:word" xmlns:w="http://schemas.openxmlformats.org/wordprocessingml/2006/main" xmlns:w14="http://schemas.microsoft.com/office/word/2010/wordml" xmlns:w15="http://schemas.microsoft.com/office/word/2012/wordml" xmlns:w16cid="http://schemas.microsoft.com/office/word/2016/wordml/cid" xmlns:w16se="http://schemas.microsoft.com/office/word/2015/wordml/symex" xmlns:wpg="http://schemas.microsoft.com/office/word/2010/wordprocessingGroup" xmlns:wpi="http://schemas.microsoft.com/office/word/2010/wordprocessingInk" xmlns:wne="http://schemas.microsoft.com/office/word/2006/wordml" xmlns:wps="http://schemas.microsoft.com/office/word/2010/wordprocessingShape" mc:Ignorable="w14 w15 w16se w16cid wp14">
   <w:abstractNum w:abstractNumId="0" w15:restartNumberingAfterBreak="0">
     <w:nsid w:val="13E209B6"/>
     <w:multiLevelType w:val="hybridMultilevel"/>
@@ -2055,7 +2408,7 @@
 </file>
 
 <file path=word/styles.xml><?xml version="1.0" encoding="utf-8"?>
-<w:styles xmlns:mc="http://schemas.openxmlformats.org/markup-compatibility/2006" xmlns:r="http://schemas.openxmlformats.org/officeDocument/2006/relationships" xmlns:w="http://schemas.openxmlformats.org/wordprocessingml/2006/main" xmlns:w14="http://schemas.microsoft.com/office/word/2010/wordml" xmlns:w15="http://schemas.microsoft.com/office/word/2012/wordml" xmlns:w16se="http://schemas.microsoft.com/office/word/2015/wordml/symex" mc:Ignorable="w14 w15 w16se">
+<w:styles xmlns:mc="http://schemas.openxmlformats.org/markup-compatibility/2006" xmlns:r="http://schemas.openxmlformats.org/officeDocument/2006/relationships" xmlns:w="http://schemas.openxmlformats.org/wordprocessingml/2006/main" xmlns:w14="http://schemas.microsoft.com/office/word/2010/wordml" xmlns:w15="http://schemas.microsoft.com/office/word/2012/wordml" xmlns:w16cid="http://schemas.microsoft.com/office/word/2016/wordml/cid" xmlns:w16se="http://schemas.microsoft.com/office/word/2015/wordml/symex" mc:Ignorable="w14 w15 w16se w16cid">
   <w:docDefaults>
     <w:rPrDefault>
       <w:rPr>
@@ -2071,7 +2424,7 @@
       </w:pPr>
     </w:pPrDefault>
   </w:docDefaults>
-  <w:latentStyles w:defLockedState="0" w:defUIPriority="99" w:defSemiHidden="0" w:defUnhideWhenUsed="0" w:defQFormat="0" w:count="371">
+  <w:latentStyles w:defLockedState="0" w:defUIPriority="99" w:defSemiHidden="0" w:defUnhideWhenUsed="0" w:defQFormat="0" w:count="375">
     <w:lsdException w:name="Normal" w:uiPriority="0" w:qFormat="1"/>
     <w:lsdException w:name="heading 1" w:uiPriority="9" w:qFormat="1"/>
     <w:lsdException w:name="heading 2" w:semiHidden="1" w:uiPriority="9" w:unhideWhenUsed="1" w:qFormat="1"/>
@@ -2177,7 +2530,6 @@
     <w:lsdException w:name="HTML Sample" w:semiHidden="1" w:unhideWhenUsed="1"/>
     <w:lsdException w:name="HTML Typewriter" w:semiHidden="1" w:unhideWhenUsed="1"/>
     <w:lsdException w:name="HTML Variable" w:semiHidden="1" w:unhideWhenUsed="1"/>
-    <w:lsdException w:name="Normal Table" w:semiHidden="1" w:unhideWhenUsed="1"/>
     <w:lsdException w:name="annotation subject" w:semiHidden="1" w:unhideWhenUsed="1"/>
     <w:lsdException w:name="No List" w:semiHidden="1" w:unhideWhenUsed="1"/>
     <w:lsdException w:name="Outline List 1" w:semiHidden="1" w:unhideWhenUsed="1"/>
@@ -2221,10 +2573,8 @@
     <w:lsdException w:name="Table Elegant" w:semiHidden="1" w:unhideWhenUsed="1"/>
     <w:lsdException w:name="Table Professional" w:semiHidden="1" w:unhideWhenUsed="1"/>
     <w:lsdException w:name="Table Subtle 1" w:semiHidden="1" w:unhideWhenUsed="1"/>
-    <w:lsdException w:name="Table Subtle 2" w:semiHidden="1" w:unhideWhenUsed="1"/>
     <w:lsdException w:name="Table Web 1" w:semiHidden="1" w:unhideWhenUsed="1"/>
     <w:lsdException w:name="Table Web 2" w:semiHidden="1" w:unhideWhenUsed="1"/>
-    <w:lsdException w:name="Table Web 3" w:semiHidden="1" w:unhideWhenUsed="1"/>
     <w:lsdException w:name="Balloon Text" w:semiHidden="1" w:unhideWhenUsed="1"/>
     <w:lsdException w:name="Table Grid" w:uiPriority="39"/>
     <w:lsdException w:name="Table Theme" w:semiHidden="1" w:unhideWhenUsed="1"/>
@@ -2443,6 +2793,10 @@
     <w:lsdException w:name="List Table 5 Dark Accent 6" w:uiPriority="50"/>
     <w:lsdException w:name="List Table 6 Colorful Accent 6" w:uiPriority="51"/>
     <w:lsdException w:name="List Table 7 Colorful Accent 6" w:uiPriority="52"/>
+    <w:lsdException w:name="Mention" w:semiHidden="1" w:unhideWhenUsed="1"/>
+    <w:lsdException w:name="Smart Hyperlink" w:semiHidden="1" w:unhideWhenUsed="1"/>
+    <w:lsdException w:name="Hashtag" w:semiHidden="1" w:unhideWhenUsed="1"/>
+    <w:lsdException w:name="Unresolved Mention" w:semiHidden="1" w:unhideWhenUsed="1"/>
   </w:latentStyles>
   <w:style w:type="paragraph" w:default="1" w:styleId="Normal">
     <w:name w:val="Normal"/>
@@ -2455,11 +2809,11 @@
       <w:rFonts w:ascii="Century Gothic" w:hAnsi="Century Gothic"/>
     </w:rPr>
   </w:style>
-  <w:style w:type="paragraph" w:styleId="Heading1">
+  <w:style w:type="paragraph" w:styleId="Titre1">
     <w:name w:val="heading 1"/>
     <w:basedOn w:val="Normal"/>
     <w:next w:val="Normal"/>
-    <w:link w:val="Heading1Char"/>
+    <w:link w:val="Titre1Car"/>
     <w:uiPriority w:val="9"/>
     <w:qFormat/>
     <w:rsid w:val="004C33FD"/>
@@ -2476,11 +2830,11 @@
       <w:szCs w:val="32"/>
     </w:rPr>
   </w:style>
-  <w:style w:type="paragraph" w:styleId="Heading2">
+  <w:style w:type="paragraph" w:styleId="Titre2">
     <w:name w:val="heading 2"/>
     <w:basedOn w:val="Normal"/>
     <w:next w:val="Normal"/>
-    <w:link w:val="Heading2Char"/>
+    <w:link w:val="Titre2Car"/>
     <w:uiPriority w:val="9"/>
     <w:unhideWhenUsed/>
     <w:qFormat/>
@@ -2499,11 +2853,11 @@
       <w:szCs w:val="26"/>
     </w:rPr>
   </w:style>
-  <w:style w:type="paragraph" w:styleId="Heading3">
+  <w:style w:type="paragraph" w:styleId="Titre3">
     <w:name w:val="heading 3"/>
     <w:basedOn w:val="Normal"/>
     <w:next w:val="Normal"/>
-    <w:link w:val="Heading3Char"/>
+    <w:link w:val="Titre3Car"/>
     <w:uiPriority w:val="9"/>
     <w:unhideWhenUsed/>
     <w:qFormat/>
@@ -2522,13 +2876,13 @@
       <w:szCs w:val="24"/>
     </w:rPr>
   </w:style>
-  <w:style w:type="character" w:default="1" w:styleId="DefaultParagraphFont">
+  <w:style w:type="character" w:default="1" w:styleId="Policepardfaut">
     <w:name w:val="Default Paragraph Font"/>
     <w:uiPriority w:val="1"/>
     <w:semiHidden/>
     <w:unhideWhenUsed/>
   </w:style>
-  <w:style w:type="table" w:default="1" w:styleId="TableNormal">
+  <w:style w:type="table" w:default="1" w:styleId="TableauNormal">
     <w:name w:val="Normal Table"/>
     <w:uiPriority w:val="99"/>
     <w:semiHidden/>
@@ -2543,15 +2897,15 @@
       </w:tblCellMar>
     </w:tblPr>
   </w:style>
-  <w:style w:type="numbering" w:default="1" w:styleId="NoList">
+  <w:style w:type="numbering" w:default="1" w:styleId="Aucuneliste">
     <w:name w:val="No List"/>
     <w:uiPriority w:val="99"/>
     <w:semiHidden/>
     <w:unhideWhenUsed/>
   </w:style>
-  <w:style w:type="paragraph" w:styleId="NoSpacing">
+  <w:style w:type="paragraph" w:styleId="Sansinterligne">
     <w:name w:val="No Spacing"/>
-    <w:link w:val="NoSpacingChar"/>
+    <w:link w:val="SansinterligneCar"/>
     <w:uiPriority w:val="1"/>
     <w:qFormat/>
     <w:rsid w:val="004C33FD"/>
@@ -2563,10 +2917,10 @@
       <w:lang w:eastAsia="fr-FR"/>
     </w:rPr>
   </w:style>
-  <w:style w:type="character" w:customStyle="1" w:styleId="NoSpacingChar">
-    <w:name w:val="No Spacing Char"/>
-    <w:basedOn w:val="DefaultParagraphFont"/>
-    <w:link w:val="NoSpacing"/>
+  <w:style w:type="character" w:customStyle="1" w:styleId="SansinterligneCar">
+    <w:name w:val="Sans interligne Car"/>
+    <w:basedOn w:val="Policepardfaut"/>
+    <w:link w:val="Sansinterligne"/>
     <w:uiPriority w:val="1"/>
     <w:rsid w:val="004C33FD"/>
     <w:rPr>
@@ -2574,10 +2928,10 @@
       <w:lang w:eastAsia="fr-FR"/>
     </w:rPr>
   </w:style>
-  <w:style w:type="character" w:customStyle="1" w:styleId="Heading1Char">
-    <w:name w:val="Heading 1 Char"/>
-    <w:basedOn w:val="DefaultParagraphFont"/>
-    <w:link w:val="Heading1"/>
+  <w:style w:type="character" w:customStyle="1" w:styleId="Titre1Car">
+    <w:name w:val="Titre 1 Car"/>
+    <w:basedOn w:val="Policepardfaut"/>
+    <w:link w:val="Titre1"/>
     <w:uiPriority w:val="9"/>
     <w:rsid w:val="004C33FD"/>
     <w:rPr>
@@ -2587,10 +2941,10 @@
       <w:szCs w:val="32"/>
     </w:rPr>
   </w:style>
-  <w:style w:type="character" w:customStyle="1" w:styleId="Heading2Char">
-    <w:name w:val="Heading 2 Char"/>
-    <w:basedOn w:val="DefaultParagraphFont"/>
-    <w:link w:val="Heading2"/>
+  <w:style w:type="character" w:customStyle="1" w:styleId="Titre2Car">
+    <w:name w:val="Titre 2 Car"/>
+    <w:basedOn w:val="Policepardfaut"/>
+    <w:link w:val="Titre2"/>
     <w:uiPriority w:val="9"/>
     <w:rsid w:val="00056080"/>
     <w:rPr>
@@ -2600,9 +2954,9 @@
       <w:szCs w:val="26"/>
     </w:rPr>
   </w:style>
-  <w:style w:type="character" w:styleId="IntenseEmphasis">
+  <w:style w:type="character" w:styleId="Accentuationintense">
     <w:name w:val="Intense Emphasis"/>
-    <w:basedOn w:val="DefaultParagraphFont"/>
+    <w:basedOn w:val="Policepardfaut"/>
     <w:uiPriority w:val="21"/>
     <w:qFormat/>
     <w:rsid w:val="004C33FD"/>
@@ -2613,11 +2967,11 @@
       <w:color w:val="ED7D31" w:themeColor="accent2"/>
     </w:rPr>
   </w:style>
-  <w:style w:type="paragraph" w:styleId="IntenseQuote">
+  <w:style w:type="paragraph" w:styleId="Citationintense">
     <w:name w:val="Intense Quote"/>
     <w:basedOn w:val="Normal"/>
     <w:next w:val="Normal"/>
-    <w:link w:val="IntenseQuoteChar"/>
+    <w:link w:val="CitationintenseCar"/>
     <w:uiPriority w:val="30"/>
     <w:qFormat/>
     <w:rsid w:val="004C33FD"/>
@@ -2636,10 +2990,10 @@
       <w:color w:val="ED7D31" w:themeColor="accent2"/>
     </w:rPr>
   </w:style>
-  <w:style w:type="character" w:customStyle="1" w:styleId="IntenseQuoteChar">
-    <w:name w:val="Intense Quote Char"/>
-    <w:basedOn w:val="DefaultParagraphFont"/>
-    <w:link w:val="IntenseQuote"/>
+  <w:style w:type="character" w:customStyle="1" w:styleId="CitationintenseCar">
+    <w:name w:val="Citation intense Car"/>
+    <w:basedOn w:val="Policepardfaut"/>
+    <w:link w:val="Citationintense"/>
     <w:uiPriority w:val="30"/>
     <w:rsid w:val="004C33FD"/>
     <w:rPr>
@@ -2649,9 +3003,9 @@
       <w:color w:val="ED7D31" w:themeColor="accent2"/>
     </w:rPr>
   </w:style>
-  <w:style w:type="character" w:styleId="IntenseReference">
+  <w:style w:type="character" w:styleId="Rfrenceintense">
     <w:name w:val="Intense Reference"/>
-    <w:basedOn w:val="DefaultParagraphFont"/>
+    <w:basedOn w:val="Policepardfaut"/>
     <w:uiPriority w:val="32"/>
     <w:qFormat/>
     <w:rsid w:val="004C33FD"/>
@@ -2666,7 +3020,7 @@
   </w:style>
   <w:style w:type="table" w:customStyle="1" w:styleId="TableauGrille4-Accentuation61">
     <w:name w:val="Tableau Grille 4 - Accentuation 61"/>
-    <w:basedOn w:val="TableNormal"/>
+    <w:basedOn w:val="TableauNormal"/>
     <w:next w:val="TableauGrille4-Accentuation62"/>
     <w:uiPriority w:val="49"/>
     <w:rsid w:val="009D354E"/>
@@ -2749,7 +3103,7 @@
   </w:style>
   <w:style w:type="table" w:customStyle="1" w:styleId="TableauGrille4-Accentuation62">
     <w:name w:val="Tableau Grille 4 - Accentuation 62"/>
-    <w:basedOn w:val="TableNormal"/>
+    <w:basedOn w:val="TableauNormal"/>
     <w:uiPriority w:val="49"/>
     <w:rsid w:val="009D354E"/>
     <w:pPr>
@@ -2823,9 +3177,9 @@
       </w:tcPr>
     </w:tblStylePr>
   </w:style>
-  <w:style w:type="paragraph" w:styleId="TOCHeading">
+  <w:style w:type="paragraph" w:styleId="En-ttedetabledesmatires">
     <w:name w:val="TOC Heading"/>
-    <w:basedOn w:val="Heading1"/>
+    <w:basedOn w:val="Titre1"/>
     <w:next w:val="Normal"/>
     <w:uiPriority w:val="39"/>
     <w:unhideWhenUsed/>
@@ -2841,10 +3195,10 @@
       <w:lang w:eastAsia="fr-FR"/>
     </w:rPr>
   </w:style>
-  <w:style w:type="character" w:customStyle="1" w:styleId="Heading3Char">
-    <w:name w:val="Heading 3 Char"/>
-    <w:basedOn w:val="DefaultParagraphFont"/>
-    <w:link w:val="Heading3"/>
+  <w:style w:type="character" w:customStyle="1" w:styleId="Titre3Car">
+    <w:name w:val="Titre 3 Car"/>
+    <w:basedOn w:val="Policepardfaut"/>
+    <w:link w:val="Titre3"/>
     <w:uiPriority w:val="9"/>
     <w:rsid w:val="00052733"/>
     <w:rPr>
@@ -2854,7 +3208,7 @@
       <w:szCs w:val="24"/>
     </w:rPr>
   </w:style>
-  <w:style w:type="paragraph" w:styleId="TOC1">
+  <w:style w:type="paragraph" w:styleId="TM1">
     <w:name w:val="toc 1"/>
     <w:basedOn w:val="Normal"/>
     <w:next w:val="Normal"/>
@@ -2866,7 +3220,7 @@
       <w:spacing w:after="100"/>
     </w:pPr>
   </w:style>
-  <w:style w:type="paragraph" w:styleId="TOC2">
+  <w:style w:type="paragraph" w:styleId="TM2">
     <w:name w:val="toc 2"/>
     <w:basedOn w:val="Normal"/>
     <w:next w:val="Normal"/>
@@ -2879,7 +3233,7 @@
       <w:ind w:left="220"/>
     </w:pPr>
   </w:style>
-  <w:style w:type="paragraph" w:styleId="TOC3">
+  <w:style w:type="paragraph" w:styleId="TM3">
     <w:name w:val="toc 3"/>
     <w:basedOn w:val="Normal"/>
     <w:next w:val="Normal"/>
@@ -2892,9 +3246,9 @@
       <w:ind w:left="440"/>
     </w:pPr>
   </w:style>
-  <w:style w:type="character" w:styleId="Hyperlink">
+  <w:style w:type="character" w:styleId="Lienhypertexte">
     <w:name w:val="Hyperlink"/>
-    <w:basedOn w:val="DefaultParagraphFont"/>
+    <w:basedOn w:val="Policepardfaut"/>
     <w:uiPriority w:val="99"/>
     <w:unhideWhenUsed/>
     <w:rsid w:val="003F3499"/>
@@ -2903,10 +3257,10 @@
       <w:u w:val="single"/>
     </w:rPr>
   </w:style>
-  <w:style w:type="paragraph" w:styleId="Header">
+  <w:style w:type="paragraph" w:styleId="En-tte">
     <w:name w:val="header"/>
     <w:basedOn w:val="Normal"/>
-    <w:link w:val="HeaderChar"/>
+    <w:link w:val="En-tteCar"/>
     <w:uiPriority w:val="99"/>
     <w:unhideWhenUsed/>
     <w:rsid w:val="008A14F7"/>
@@ -2918,20 +3272,20 @@
       <w:spacing w:after="0" w:line="240" w:lineRule="auto"/>
     </w:pPr>
   </w:style>
-  <w:style w:type="character" w:customStyle="1" w:styleId="HeaderChar">
-    <w:name w:val="Header Char"/>
-    <w:basedOn w:val="DefaultParagraphFont"/>
-    <w:link w:val="Header"/>
+  <w:style w:type="character" w:customStyle="1" w:styleId="En-tteCar">
+    <w:name w:val="En-tête Car"/>
+    <w:basedOn w:val="Policepardfaut"/>
+    <w:link w:val="En-tte"/>
     <w:uiPriority w:val="99"/>
     <w:rsid w:val="008A14F7"/>
     <w:rPr>
       <w:rFonts w:ascii="Century Gothic" w:hAnsi="Century Gothic"/>
     </w:rPr>
   </w:style>
-  <w:style w:type="paragraph" w:styleId="Footer">
+  <w:style w:type="paragraph" w:styleId="Pieddepage">
     <w:name w:val="footer"/>
     <w:basedOn w:val="Normal"/>
-    <w:link w:val="FooterChar"/>
+    <w:link w:val="PieddepageCar"/>
     <w:uiPriority w:val="99"/>
     <w:unhideWhenUsed/>
     <w:rsid w:val="008A14F7"/>
@@ -2943,10 +3297,10 @@
       <w:spacing w:after="0" w:line="240" w:lineRule="auto"/>
     </w:pPr>
   </w:style>
-  <w:style w:type="character" w:customStyle="1" w:styleId="FooterChar">
-    <w:name w:val="Footer Char"/>
-    <w:basedOn w:val="DefaultParagraphFont"/>
-    <w:link w:val="Footer"/>
+  <w:style w:type="character" w:customStyle="1" w:styleId="PieddepageCar">
+    <w:name w:val="Pied de page Car"/>
+    <w:basedOn w:val="Policepardfaut"/>
+    <w:link w:val="Pieddepage"/>
     <w:uiPriority w:val="99"/>
     <w:rsid w:val="008A14F7"/>
     <w:rPr>
@@ -2955,7 +3309,7 @@
   </w:style>
   <w:style w:type="character" w:customStyle="1" w:styleId="Mentionnonrsolue1">
     <w:name w:val="Mention non résolue1"/>
-    <w:basedOn w:val="DefaultParagraphFont"/>
+    <w:basedOn w:val="Policepardfaut"/>
     <w:uiPriority w:val="99"/>
     <w:semiHidden/>
     <w:unhideWhenUsed/>
@@ -2965,9 +3319,9 @@
       <w:shd w:val="clear" w:color="auto" w:fill="E1DFDD"/>
     </w:rPr>
   </w:style>
-  <w:style w:type="character" w:styleId="FollowedHyperlink">
+  <w:style w:type="character" w:styleId="Lienhypertextesuivivisit">
     <w:name w:val="FollowedHyperlink"/>
-    <w:basedOn w:val="DefaultParagraphFont"/>
+    <w:basedOn w:val="Policepardfaut"/>
     <w:uiPriority w:val="99"/>
     <w:semiHidden/>
     <w:unhideWhenUsed/>
@@ -2977,7 +3331,7 @@
       <w:u w:val="single"/>
     </w:rPr>
   </w:style>
-  <w:style w:type="paragraph" w:styleId="ListParagraph">
+  <w:style w:type="paragraph" w:styleId="Paragraphedeliste">
     <w:name w:val="List Paragraph"/>
     <w:basedOn w:val="Normal"/>
     <w:uiPriority w:val="34"/>
@@ -2988,9 +3342,9 @@
       <w:contextualSpacing/>
     </w:pPr>
   </w:style>
-  <w:style w:type="table" w:styleId="TableGrid">
+  <w:style w:type="table" w:styleId="Grilledutableau">
     <w:name w:val="Table Grid"/>
-    <w:basedOn w:val="TableNormal"/>
+    <w:basedOn w:val="TableauNormal"/>
     <w:uiPriority w:val="39"/>
     <w:rsid w:val="005C0B89"/>
     <w:pPr>
@@ -3007,10 +3361,10 @@
       </w:tblBorders>
     </w:tblPr>
   </w:style>
-  <w:style w:type="paragraph" w:styleId="BalloonText">
+  <w:style w:type="paragraph" w:styleId="Textedebulles">
     <w:name w:val="Balloon Text"/>
     <w:basedOn w:val="Normal"/>
-    <w:link w:val="BalloonTextChar"/>
+    <w:link w:val="TextedebullesCar"/>
     <w:uiPriority w:val="99"/>
     <w:semiHidden/>
     <w:unhideWhenUsed/>
@@ -3024,10 +3378,10 @@
       <w:szCs w:val="16"/>
     </w:rPr>
   </w:style>
-  <w:style w:type="character" w:customStyle="1" w:styleId="BalloonTextChar">
-    <w:name w:val="Balloon Text Char"/>
-    <w:basedOn w:val="DefaultParagraphFont"/>
-    <w:link w:val="BalloonText"/>
+  <w:style w:type="character" w:customStyle="1" w:styleId="TextedebullesCar">
+    <w:name w:val="Texte de bulles Car"/>
+    <w:basedOn w:val="Policepardfaut"/>
+    <w:link w:val="Textedebulles"/>
     <w:uiPriority w:val="99"/>
     <w:semiHidden/>
     <w:rsid w:val="008270E8"/>
@@ -3037,9 +3391,9 @@
       <w:szCs w:val="16"/>
     </w:rPr>
   </w:style>
-  <w:style w:type="character" w:customStyle="1" w:styleId="UnresolvedMention">
-    <w:name w:val="Unresolved Mention"/>
-    <w:basedOn w:val="DefaultParagraphFont"/>
+  <w:style w:type="character" w:customStyle="1" w:styleId="Mentionnonrsolue2">
+    <w:name w:val="Mention non résolue2"/>
+    <w:basedOn w:val="Policepardfaut"/>
     <w:uiPriority w:val="99"/>
     <w:semiHidden/>
     <w:unhideWhenUsed/>
@@ -3053,7 +3407,7 @@
 </file>
 
 <file path=word/glossary/document.xml><?xml version="1.0" encoding="utf-8"?>
-<w:glossaryDocument xmlns:wpc="http://schemas.microsoft.com/office/word/2010/wordprocessingCanvas" xmlns:cx="http://schemas.microsoft.com/office/drawing/2014/chartex" xmlns:cx1="http://schemas.microsoft.com/office/drawing/2015/9/8/chartex" xmlns:mc="http://schemas.openxmlformats.org/markup-compatibility/2006" xmlns:o="urn:schemas-microsoft-com:office:office" xmlns:r="http://schemas.openxmlformats.org/officeDocument/2006/relationships" xmlns:m="http://schemas.openxmlformats.org/officeDocument/2006/math" xmlns:v="urn:schemas-microsoft-com:vml" xmlns:wp14="http://schemas.microsoft.com/office/word/2010/wordprocessingDrawing" xmlns:wp="http://schemas.openxmlformats.org/drawingml/2006/wordprocessingDrawing" xmlns:w10="urn:schemas-microsoft-com:office:word" xmlns:w="http://schemas.openxmlformats.org/wordprocessingml/2006/main" xmlns:w14="http://schemas.microsoft.com/office/word/2010/wordml" xmlns:w15="http://schemas.microsoft.com/office/word/2012/wordml" xmlns:w16se="http://schemas.microsoft.com/office/word/2015/wordml/symex" xmlns:wpg="http://schemas.microsoft.com/office/word/2010/wordprocessingGroup" xmlns:wpi="http://schemas.microsoft.com/office/word/2010/wordprocessingInk" xmlns:wne="http://schemas.microsoft.com/office/word/2006/wordml" xmlns:wps="http://schemas.microsoft.com/office/word/2010/wordprocessingShape" mc:Ignorable="w14 w15 w16se wp14">
+<w:glossaryDocument xmlns:wpc="http://schemas.microsoft.com/office/word/2010/wordprocessingCanvas" xmlns:cx="http://schemas.microsoft.com/office/drawing/2014/chartex" xmlns:cx1="http://schemas.microsoft.com/office/drawing/2015/9/8/chartex" xmlns:cx2="http://schemas.microsoft.com/office/drawing/2015/10/21/chartex" xmlns:cx3="http://schemas.microsoft.com/office/drawing/2016/5/9/chartex" xmlns:cx4="http://schemas.microsoft.com/office/drawing/2016/5/10/chartex" xmlns:cx5="http://schemas.microsoft.com/office/drawing/2016/5/11/chartex" xmlns:cx6="http://schemas.microsoft.com/office/drawing/2016/5/12/chartex" xmlns:cx7="http://schemas.microsoft.com/office/drawing/2016/5/13/chartex" xmlns:cx8="http://schemas.microsoft.com/office/drawing/2016/5/14/chartex" xmlns:mc="http://schemas.openxmlformats.org/markup-compatibility/2006" xmlns:aink="http://schemas.microsoft.com/office/drawing/2016/ink" xmlns:am3d="http://schemas.microsoft.com/office/drawing/2017/model3d" xmlns:o="urn:schemas-microsoft-com:office:office" xmlns:r="http://schemas.openxmlformats.org/officeDocument/2006/relationships" xmlns:m="http://schemas.openxmlformats.org/officeDocument/2006/math" xmlns:v="urn:schemas-microsoft-com:vml" xmlns:wp14="http://schemas.microsoft.com/office/word/2010/wordprocessingDrawing" xmlns:wp="http://schemas.openxmlformats.org/drawingml/2006/wordprocessingDrawing" xmlns:w10="urn:schemas-microsoft-com:office:word" xmlns:w="http://schemas.openxmlformats.org/wordprocessingml/2006/main" xmlns:w14="http://schemas.microsoft.com/office/word/2010/wordml" xmlns:w15="http://schemas.microsoft.com/office/word/2012/wordml" xmlns:w16cid="http://schemas.microsoft.com/office/word/2016/wordml/cid" xmlns:w16se="http://schemas.microsoft.com/office/word/2015/wordml/symex" xmlns:wpg="http://schemas.microsoft.com/office/word/2010/wordprocessingGroup" xmlns:wpi="http://schemas.microsoft.com/office/word/2010/wordprocessingInk" xmlns:wne="http://schemas.microsoft.com/office/word/2006/wordml" xmlns:wps="http://schemas.microsoft.com/office/word/2010/wordprocessingShape" mc:Ignorable="w14 w15 w16se w16cid wp14">
   <w:docParts>
     <w:docPart>
       <w:docPartPr>
@@ -3090,7 +3444,7 @@
 </file>
 
 <file path=word/glossary/fontTable.xml><?xml version="1.0" encoding="utf-8"?>
-<w:fonts xmlns:mc="http://schemas.openxmlformats.org/markup-compatibility/2006" xmlns:r="http://schemas.openxmlformats.org/officeDocument/2006/relationships" xmlns:w="http://schemas.openxmlformats.org/wordprocessingml/2006/main" xmlns:w14="http://schemas.microsoft.com/office/word/2010/wordml" xmlns:w15="http://schemas.microsoft.com/office/word/2012/wordml" xmlns:w16se="http://schemas.microsoft.com/office/word/2015/wordml/symex" mc:Ignorable="w14 w15 w16se">
+<w:fonts xmlns:mc="http://schemas.openxmlformats.org/markup-compatibility/2006" xmlns:r="http://schemas.openxmlformats.org/officeDocument/2006/relationships" xmlns:w="http://schemas.openxmlformats.org/wordprocessingml/2006/main" xmlns:w14="http://schemas.microsoft.com/office/word/2010/wordml" xmlns:w15="http://schemas.microsoft.com/office/word/2012/wordml" xmlns:w16cid="http://schemas.microsoft.com/office/word/2016/wordml/cid" xmlns:w16se="http://schemas.microsoft.com/office/word/2015/wordml/symex" mc:Ignorable="w14 w15 w16se w16cid">
   <w:font w:name="Symbol">
     <w:panose1 w:val="05050102010706020507"/>
     <w:charset w:val="02"/>
@@ -3103,14 +3457,14 @@
     <w:charset w:val="00"/>
     <w:family w:val="roman"/>
     <w:pitch w:val="variable"/>
-    <w:sig w:usb0="E0002AFF" w:usb1="C0007841" w:usb2="00000009" w:usb3="00000000" w:csb0="000001FF" w:csb1="00000000"/>
+    <w:sig w:usb0="E0002AFF" w:usb1="C0007843" w:usb2="00000009" w:usb3="00000000" w:csb0="000001FF" w:csb1="00000000"/>
   </w:font>
   <w:font w:name="Courier New">
     <w:panose1 w:val="02070309020205020404"/>
     <w:charset w:val="00"/>
     <w:family w:val="modern"/>
     <w:pitch w:val="fixed"/>
-    <w:sig w:usb0="E0002AFF" w:usb1="C0007843" w:usb2="00000009" w:usb3="00000000" w:csb0="000001FF" w:csb1="00000000"/>
+    <w:sig w:usb0="E0002EFF" w:usb1="C0007843" w:usb2="00000009" w:usb3="00000000" w:csb0="000001FF" w:csb1="00000000"/>
   </w:font>
   <w:font w:name="Wingdings">
     <w:panose1 w:val="05000000000000000000"/>
@@ -3124,7 +3478,7 @@
     <w:charset w:val="00"/>
     <w:family w:val="swiss"/>
     <w:pitch w:val="variable"/>
-    <w:sig w:usb0="E00002FF" w:usb1="4000ACFF" w:usb2="00000001" w:usb3="00000000" w:csb0="0000019F" w:csb1="00000000"/>
+    <w:sig w:usb0="E0002AFF" w:usb1="4000ACFF" w:usb2="00000001" w:usb3="00000000" w:csb0="000001FF" w:csb1="00000000"/>
   </w:font>
   <w:font w:name="Century Gothic">
     <w:panose1 w:val="020B0502020202020204"/>
@@ -3138,7 +3492,7 @@
     <w:charset w:val="00"/>
     <w:family w:val="swiss"/>
     <w:pitch w:val="variable"/>
-    <w:sig w:usb0="A00002EF" w:usb1="4000207B" w:usb2="00000000" w:usb3="00000000" w:csb0="0000019F" w:csb1="00000000"/>
+    <w:sig w:usb0="A0002AEF" w:usb1="4000207B" w:usb2="00000000" w:usb3="00000000" w:csb0="000001FF" w:csb1="00000000"/>
   </w:font>
   <w:font w:name="MS PGothic">
     <w:panose1 w:val="020B0600070205080204"/>
@@ -3158,7 +3512,7 @@
 </file>
 
 <file path=word/glossary/settings.xml><?xml version="1.0" encoding="utf-8"?>
-<w:settings xmlns:mc="http://schemas.openxmlformats.org/markup-compatibility/2006" xmlns:o="urn:schemas-microsoft-com:office:office" xmlns:r="http://schemas.openxmlformats.org/officeDocument/2006/relationships" xmlns:m="http://schemas.openxmlformats.org/officeDocument/2006/math" xmlns:v="urn:schemas-microsoft-com:vml" xmlns:w10="urn:schemas-microsoft-com:office:word" xmlns:w="http://schemas.openxmlformats.org/wordprocessingml/2006/main" xmlns:w14="http://schemas.microsoft.com/office/word/2010/wordml" xmlns:w15="http://schemas.microsoft.com/office/word/2012/wordml" xmlns:w16se="http://schemas.microsoft.com/office/word/2015/wordml/symex" xmlns:sl="http://schemas.openxmlformats.org/schemaLibrary/2006/main" mc:Ignorable="w14 w15 w16se">
+<w:settings xmlns:mc="http://schemas.openxmlformats.org/markup-compatibility/2006" xmlns:o="urn:schemas-microsoft-com:office:office" xmlns:r="http://schemas.openxmlformats.org/officeDocument/2006/relationships" xmlns:m="http://schemas.openxmlformats.org/officeDocument/2006/math" xmlns:v="urn:schemas-microsoft-com:vml" xmlns:w10="urn:schemas-microsoft-com:office:word" xmlns:w="http://schemas.openxmlformats.org/wordprocessingml/2006/main" xmlns:w14="http://schemas.microsoft.com/office/word/2010/wordml" xmlns:w15="http://schemas.microsoft.com/office/word/2012/wordml" xmlns:w16cid="http://schemas.microsoft.com/office/word/2016/wordml/cid" xmlns:w16se="http://schemas.microsoft.com/office/word/2015/wordml/symex" xmlns:sl="http://schemas.openxmlformats.org/schemaLibrary/2006/main" mc:Ignorable="w14 w15 w16se w16cid">
   <w:view w:val="normal"/>
   <w:defaultTabStop w:val="708"/>
   <w:hyphenationZone w:val="425"/>
@@ -3170,12 +3524,14 @@
     <w:compatSetting w:name="enableOpenTypeFeatures" w:uri="http://schemas.microsoft.com/office/word" w:val="1"/>
     <w:compatSetting w:name="doNotFlipMirrorIndents" w:uri="http://schemas.microsoft.com/office/word" w:val="1"/>
     <w:compatSetting w:name="differentiateMultirowTableHeaders" w:uri="http://schemas.microsoft.com/office/word" w:val="1"/>
+    <w:compatSetting w:name="useWord2013TrackBottomHyphenation" w:uri="http://schemas.microsoft.com/office/word" w:val="1"/>
   </w:compat>
   <w:rsids>
     <w:rsidRoot w:val="00730F53"/>
     <w:rsid w:val="00655FE2"/>
     <w:rsid w:val="00730F53"/>
     <w:rsid w:val="00823ADD"/>
+    <w:rsid w:val="008B5513"/>
   </w:rsids>
   <m:mathPr>
     <m:mathFont m:val="Cambria Math"/>
@@ -3199,7 +3555,7 @@
 </file>
 
 <file path=word/glossary/styles.xml><?xml version="1.0" encoding="utf-8"?>
-<w:styles xmlns:mc="http://schemas.openxmlformats.org/markup-compatibility/2006" xmlns:r="http://schemas.openxmlformats.org/officeDocument/2006/relationships" xmlns:w="http://schemas.openxmlformats.org/wordprocessingml/2006/main" xmlns:w14="http://schemas.microsoft.com/office/word/2010/wordml" xmlns:w15="http://schemas.microsoft.com/office/word/2012/wordml" xmlns:w16se="http://schemas.microsoft.com/office/word/2015/wordml/symex" mc:Ignorable="w14 w15 w16se">
+<w:styles xmlns:mc="http://schemas.openxmlformats.org/markup-compatibility/2006" xmlns:r="http://schemas.openxmlformats.org/officeDocument/2006/relationships" xmlns:w="http://schemas.openxmlformats.org/wordprocessingml/2006/main" xmlns:w14="http://schemas.microsoft.com/office/word/2010/wordml" xmlns:w15="http://schemas.microsoft.com/office/word/2012/wordml" xmlns:w16cid="http://schemas.microsoft.com/office/word/2016/wordml/cid" xmlns:w16se="http://schemas.microsoft.com/office/word/2015/wordml/symex" mc:Ignorable="w14 w15 w16se w16cid">
   <w:docDefaults>
     <w:rPrDefault>
       <w:rPr>
@@ -3215,7 +3571,7 @@
       </w:pPr>
     </w:pPrDefault>
   </w:docDefaults>
-  <w:latentStyles w:defLockedState="0" w:defUIPriority="99" w:defSemiHidden="0" w:defUnhideWhenUsed="0" w:defQFormat="0" w:count="371">
+  <w:latentStyles w:defLockedState="0" w:defUIPriority="99" w:defSemiHidden="0" w:defUnhideWhenUsed="0" w:defQFormat="0" w:count="375">
     <w:lsdException w:name="Normal" w:uiPriority="0" w:qFormat="1"/>
     <w:lsdException w:name="heading 1" w:uiPriority="9" w:qFormat="1"/>
     <w:lsdException w:name="heading 2" w:semiHidden="1" w:uiPriority="9" w:unhideWhenUsed="1" w:qFormat="1"/>
@@ -3321,7 +3677,6 @@
     <w:lsdException w:name="HTML Sample" w:semiHidden="1" w:unhideWhenUsed="1"/>
     <w:lsdException w:name="HTML Typewriter" w:semiHidden="1" w:unhideWhenUsed="1"/>
     <w:lsdException w:name="HTML Variable" w:semiHidden="1" w:unhideWhenUsed="1"/>
-    <w:lsdException w:name="Normal Table" w:semiHidden="1" w:unhideWhenUsed="1"/>
     <w:lsdException w:name="annotation subject" w:semiHidden="1" w:unhideWhenUsed="1"/>
     <w:lsdException w:name="No List" w:semiHidden="1" w:unhideWhenUsed="1"/>
     <w:lsdException w:name="Outline List 1" w:semiHidden="1" w:unhideWhenUsed="1"/>
@@ -3365,10 +3720,8 @@
     <w:lsdException w:name="Table Elegant" w:semiHidden="1" w:unhideWhenUsed="1"/>
     <w:lsdException w:name="Table Professional" w:semiHidden="1" w:unhideWhenUsed="1"/>
     <w:lsdException w:name="Table Subtle 1" w:semiHidden="1" w:unhideWhenUsed="1"/>
-    <w:lsdException w:name="Table Subtle 2" w:semiHidden="1" w:unhideWhenUsed="1"/>
     <w:lsdException w:name="Table Web 1" w:semiHidden="1" w:unhideWhenUsed="1"/>
     <w:lsdException w:name="Table Web 2" w:semiHidden="1" w:unhideWhenUsed="1"/>
-    <w:lsdException w:name="Table Web 3" w:semiHidden="1" w:unhideWhenUsed="1"/>
     <w:lsdException w:name="Balloon Text" w:semiHidden="1" w:unhideWhenUsed="1"/>
     <w:lsdException w:name="Table Grid" w:uiPriority="39"/>
     <w:lsdException w:name="Table Theme" w:semiHidden="1" w:unhideWhenUsed="1"/>
@@ -3587,18 +3940,22 @@
     <w:lsdException w:name="List Table 5 Dark Accent 6" w:uiPriority="50"/>
     <w:lsdException w:name="List Table 6 Colorful Accent 6" w:uiPriority="51"/>
     <w:lsdException w:name="List Table 7 Colorful Accent 6" w:uiPriority="52"/>
+    <w:lsdException w:name="Mention" w:semiHidden="1" w:unhideWhenUsed="1"/>
+    <w:lsdException w:name="Smart Hyperlink" w:semiHidden="1" w:unhideWhenUsed="1"/>
+    <w:lsdException w:name="Hashtag" w:semiHidden="1" w:unhideWhenUsed="1"/>
+    <w:lsdException w:name="Unresolved Mention" w:semiHidden="1" w:unhideWhenUsed="1"/>
   </w:latentStyles>
   <w:style w:type="paragraph" w:default="1" w:styleId="Normal">
     <w:name w:val="Normal"/>
     <w:qFormat/>
   </w:style>
-  <w:style w:type="character" w:default="1" w:styleId="DefaultParagraphFont">
+  <w:style w:type="character" w:default="1" w:styleId="Policepardfaut">
     <w:name w:val="Default Paragraph Font"/>
     <w:uiPriority w:val="1"/>
     <w:semiHidden/>
     <w:unhideWhenUsed/>
   </w:style>
-  <w:style w:type="table" w:default="1" w:styleId="TableNormal">
+  <w:style w:type="table" w:default="1" w:styleId="TableauNormal">
     <w:name w:val="Normal Table"/>
     <w:uiPriority w:val="99"/>
     <w:semiHidden/>
@@ -3613,7 +3970,7 @@
       </w:tblCellMar>
     </w:tblPr>
   </w:style>
-  <w:style w:type="numbering" w:default="1" w:styleId="NoList">
+  <w:style w:type="numbering" w:default="1" w:styleId="Aucuneliste">
     <w:name w:val="No List"/>
     <w:uiPriority w:val="99"/>
     <w:semiHidden/>
@@ -3631,7 +3988,7 @@
 </file>
 
 <file path=word/glossary/webSettings.xml><?xml version="1.0" encoding="utf-8"?>
-<w:webSettings xmlns:mc="http://schemas.openxmlformats.org/markup-compatibility/2006" xmlns:r="http://schemas.openxmlformats.org/officeDocument/2006/relationships" xmlns:w="http://schemas.openxmlformats.org/wordprocessingml/2006/main" xmlns:w14="http://schemas.microsoft.com/office/word/2010/wordml" xmlns:w15="http://schemas.microsoft.com/office/word/2012/wordml" xmlns:w16se="http://schemas.microsoft.com/office/word/2015/wordml/symex" mc:Ignorable="w14 w15 w16se">
+<w:webSettings xmlns:mc="http://schemas.openxmlformats.org/markup-compatibility/2006" xmlns:r="http://schemas.openxmlformats.org/officeDocument/2006/relationships" xmlns:w="http://schemas.openxmlformats.org/wordprocessingml/2006/main" xmlns:w14="http://schemas.microsoft.com/office/word/2010/wordml" xmlns:w15="http://schemas.microsoft.com/office/word/2012/wordml" xmlns:w16cid="http://schemas.microsoft.com/office/word/2016/wordml/cid" xmlns:w16se="http://schemas.microsoft.com/office/word/2015/wordml/symex" mc:Ignorable="w14 w15 w16se w16cid">
   <w:optimizeForBrowser/>
   <w:allowPNG/>
 </w:webSettings>
@@ -3956,7 +4313,7 @@
 </file>
 
 <file path=customXml/itemProps2.xml><?xml version="1.0" encoding="utf-8"?>
-<ds:datastoreItem xmlns:ds="http://schemas.openxmlformats.org/officeDocument/2006/customXml" ds:itemID="{09FB321C-A080-4023-AE44-01073108CFAD}">
+<ds:datastoreItem xmlns:ds="http://schemas.openxmlformats.org/officeDocument/2006/customXml" ds:itemID="{856865E6-2C19-4204-9772-C9DA3ED4840B}">
   <ds:schemaRefs>
     <ds:schemaRef ds:uri="http://schemas.openxmlformats.org/officeDocument/2006/bibliography"/>
   </ds:schemaRefs>

</xml_diff>

<commit_message>
Ajout des différents manuels
</commit_message>
<xml_diff>
--- a/Docs/Manuels/Func_list.docx
+++ b/Docs/Manuels/Func_list.docx
@@ -243,14 +243,25 @@
           <w:numId w:val="10"/>
         </w:numPr>
         <w:shd w:val="clear" w:color="auto" w:fill="A0FFA0"/>
-      </w:pPr>
-      <w:r>
+        <w:rPr>
+          <w:u w:val="single"/>
+        </w:rPr>
+      </w:pPr>
+      <w:bookmarkStart w:id="0" w:name="_GoBack"/>
+      <w:r>
+        <w:rPr>
+          <w:u w:val="single"/>
+        </w:rPr>
         <w:t xml:space="preserve">Changer l’intervalle de temps pour l’obtention de </w:t>
       </w:r>
       <w:r>
+        <w:rPr>
+          <w:u w:val="single"/>
+        </w:rPr>
         <w:t>nouvelles données</w:t>
       </w:r>
     </w:p>
+    <w:bookmarkEnd w:id="0"/>
     <w:p>
       <w:pPr>
         <w:pStyle w:val="Paragraphedeliste"/>
@@ -259,8 +270,14 @@
           <w:numId w:val="10"/>
         </w:numPr>
         <w:shd w:val="clear" w:color="auto" w:fill="A0FFA0"/>
-      </w:pPr>
-      <w:r>
+        <w:rPr>
+          <w:u w:val="single"/>
+        </w:rPr>
+      </w:pPr>
+      <w:r>
+        <w:rPr>
+          <w:u w:val="single"/>
+        </w:rPr>
         <w:t>Changer le seuil de surcharge</w:t>
       </w:r>
     </w:p>
@@ -348,8 +365,14 @@
           <w:numId w:val="10"/>
         </w:numPr>
         <w:shd w:val="clear" w:color="auto" w:fill="A0FFA0"/>
-      </w:pPr>
-      <w:r>
+        <w:rPr>
+          <w:u w:val="single"/>
+        </w:rPr>
+      </w:pPr>
+      <w:r>
+        <w:rPr>
+          <w:u w:val="single"/>
+        </w:rPr>
         <w:t>Explication des fonctions / routes API</w:t>
       </w:r>
     </w:p>
@@ -361,11 +384,20 @@
           <w:numId w:val="10"/>
         </w:numPr>
         <w:shd w:val="clear" w:color="auto" w:fill="A0FFA0"/>
-      </w:pPr>
-      <w:r>
+        <w:rPr>
+          <w:u w:val="single"/>
+        </w:rPr>
+      </w:pPr>
+      <w:r>
+        <w:rPr>
+          <w:u w:val="single"/>
+        </w:rPr>
         <w:t xml:space="preserve">Importer une nouvelle </w:t>
       </w:r>
       <w:r>
+        <w:rPr>
+          <w:u w:val="single"/>
+        </w:rPr>
         <w:t>librairie</w:t>
       </w:r>
     </w:p>
@@ -377,8 +409,14 @@
           <w:numId w:val="10"/>
         </w:numPr>
         <w:shd w:val="clear" w:color="auto" w:fill="A0FFA0"/>
-      </w:pPr>
-      <w:r>
+        <w:rPr>
+          <w:u w:val="single"/>
+        </w:rPr>
+      </w:pPr>
+      <w:r>
+        <w:rPr>
+          <w:u w:val="single"/>
+        </w:rPr>
         <w:t>Compiler l’application</w:t>
       </w:r>
     </w:p>
@@ -390,8 +428,14 @@
           <w:numId w:val="10"/>
         </w:numPr>
         <w:shd w:val="clear" w:color="auto" w:fill="FFFFA0"/>
-      </w:pPr>
-      <w:r>
+        <w:rPr>
+          <w:u w:val="single"/>
+        </w:rPr>
+      </w:pPr>
+      <w:r>
+        <w:rPr>
+          <w:u w:val="single"/>
+        </w:rPr>
         <w:t>Déployer l’application</w:t>
       </w:r>
     </w:p>
@@ -403,8 +447,14 @@
           <w:numId w:val="10"/>
         </w:numPr>
         <w:shd w:val="clear" w:color="auto" w:fill="FFFFA0"/>
-      </w:pPr>
-      <w:r>
+        <w:rPr>
+          <w:u w:val="single"/>
+        </w:rPr>
+      </w:pPr>
+      <w:r>
+        <w:rPr>
+          <w:u w:val="single"/>
+        </w:rPr>
         <w:t>Installer les dépendances de l’application</w:t>
       </w:r>
     </w:p>
@@ -416,14 +466,26 @@
           <w:numId w:val="10"/>
         </w:numPr>
         <w:shd w:val="clear" w:color="auto" w:fill="FFFFA0"/>
-      </w:pPr>
-      <w:r>
+        <w:rPr>
+          <w:u w:val="single"/>
+        </w:rPr>
+      </w:pPr>
+      <w:r>
+        <w:rPr>
+          <w:u w:val="single"/>
+        </w:rPr>
         <w:t xml:space="preserve">Éditer </w:t>
       </w:r>
       <w:r>
+        <w:rPr>
+          <w:u w:val="single"/>
+        </w:rPr>
         <w:t>les scripts liés</w:t>
       </w:r>
       <w:r>
+        <w:rPr>
+          <w:u w:val="single"/>
+        </w:rPr>
         <w:t xml:space="preserve"> à une application</w:t>
       </w:r>
     </w:p>
@@ -435,9 +497,15 @@
           <w:numId w:val="10"/>
         </w:numPr>
         <w:shd w:val="clear" w:color="auto" w:fill="FFFFA0"/>
-      </w:pPr>
-      <w:r>
-        <w:t>Installer la base de données</w:t>
+        <w:rPr>
+          <w:u w:val="single"/>
+        </w:rPr>
+      </w:pPr>
+      <w:r>
+        <w:rPr>
+          <w:u w:val="single"/>
+        </w:rPr>
+        <w:t>Prérequis</w:t>
       </w:r>
     </w:p>
     <w:p>
@@ -448,8 +516,14 @@
           <w:numId w:val="10"/>
         </w:numPr>
         <w:shd w:val="clear" w:color="auto" w:fill="FFFFA0"/>
-      </w:pPr>
-      <w:r>
+        <w:rPr>
+          <w:u w:val="single"/>
+        </w:rPr>
+      </w:pPr>
+      <w:r>
+        <w:rPr>
+          <w:u w:val="single"/>
+        </w:rPr>
         <w:t>Configurer la base de données</w:t>
       </w:r>
     </w:p>
@@ -461,11 +535,20 @@
           <w:numId w:val="10"/>
         </w:numPr>
         <w:shd w:val="clear" w:color="auto" w:fill="FFFFA0"/>
-      </w:pPr>
-      <w:r>
+        <w:rPr>
+          <w:u w:val="single"/>
+        </w:rPr>
+      </w:pPr>
+      <w:r>
+        <w:rPr>
+          <w:u w:val="single"/>
+        </w:rPr>
         <w:t>Accéder</w:t>
       </w:r>
       <w:r>
+        <w:rPr>
+          <w:u w:val="single"/>
+        </w:rPr>
         <w:t xml:space="preserve"> aux données de la base de données</w:t>
       </w:r>
     </w:p>
@@ -477,8 +560,14 @@
           <w:numId w:val="10"/>
         </w:numPr>
         <w:shd w:val="clear" w:color="auto" w:fill="FFFFA0"/>
-      </w:pPr>
-      <w:r>
+        <w:rPr>
+          <w:u w:val="single"/>
+        </w:rPr>
+      </w:pPr>
+      <w:r>
+        <w:rPr>
+          <w:u w:val="single"/>
+        </w:rPr>
         <w:t>Éditer les données de la base de données</w:t>
       </w:r>
     </w:p>
@@ -816,55 +905,77 @@
       </w:r>
     </w:p>
     <w:p>
-      <w:r>
+      <w:pPr>
+        <w:rPr>
+          <w:lang w:val="en-GB"/>
+        </w:rPr>
+      </w:pPr>
+      <w:r>
+        <w:rPr>
+          <w:lang w:val="en-GB"/>
+        </w:rPr>
         <w:t xml:space="preserve">Version </w:t>
-      </w:r>
-      <w:proofErr w:type="spellStart"/>
-      <w:r>
-        <w:t>npm</w:t>
-      </w:r>
-      <w:proofErr w:type="spellEnd"/>
-      <w:r>
-        <w:t xml:space="preserve"> : v6.8.0</w:t>
-      </w:r>
-    </w:p>
-    <w:p>
-      <w:r>
-        <w:t xml:space="preserve">Version </w:t>
-      </w:r>
-      <w:proofErr w:type="spellStart"/>
-      <w:r>
-        <w:t>NodeJS</w:t>
-      </w:r>
-      <w:proofErr w:type="spellEnd"/>
-      <w:r>
-        <w:t xml:space="preserve"> :</w:t>
-      </w:r>
-      <w:r>
-        <w:t xml:space="preserve"> v11.3</w:t>
-      </w:r>
-      <w:r>
-        <w:t>.0</w:t>
-      </w:r>
-    </w:p>
-    <w:p>
-      <w:r>
-        <w:t>Version dépendances </w:t>
-      </w:r>
-      <w:proofErr w:type="spellStart"/>
-      <w:r>
-        <w:t>Angular</w:t>
-      </w:r>
-      <w:proofErr w:type="spellEnd"/>
-      <w:r>
-        <w:t xml:space="preserve"> </w:t>
-      </w:r>
-      <w:r>
-        <w:t xml:space="preserve">: cf. </w:t>
       </w:r>
       <w:proofErr w:type="spellStart"/>
       <w:proofErr w:type="gramStart"/>
       <w:r>
+        <w:rPr>
+          <w:lang w:val="en-GB"/>
+        </w:rPr>
+        <w:t>npm</w:t>
+      </w:r>
+      <w:proofErr w:type="spellEnd"/>
+      <w:r>
+        <w:rPr>
+          <w:lang w:val="en-GB"/>
+        </w:rPr>
+        <w:t xml:space="preserve"> :</w:t>
+      </w:r>
+      <w:proofErr w:type="gramEnd"/>
+      <w:r>
+        <w:rPr>
+          <w:lang w:val="en-GB"/>
+        </w:rPr>
+        <w:t xml:space="preserve"> v6.8.0</w:t>
+      </w:r>
+    </w:p>
+    <w:p>
+      <w:r>
+        <w:t xml:space="preserve">Version </w:t>
+      </w:r>
+      <w:proofErr w:type="spellStart"/>
+      <w:r>
+        <w:t>NodeJS</w:t>
+      </w:r>
+      <w:proofErr w:type="spellEnd"/>
+      <w:r>
+        <w:t xml:space="preserve"> :</w:t>
+      </w:r>
+      <w:r>
+        <w:t xml:space="preserve"> v11.3</w:t>
+      </w:r>
+      <w:r>
+        <w:t>.0</w:t>
+      </w:r>
+    </w:p>
+    <w:p>
+      <w:r>
+        <w:t>Version dépendances </w:t>
+      </w:r>
+      <w:proofErr w:type="spellStart"/>
+      <w:r>
+        <w:t>Angular</w:t>
+      </w:r>
+      <w:proofErr w:type="spellEnd"/>
+      <w:r>
+        <w:t xml:space="preserve"> </w:t>
+      </w:r>
+      <w:r>
+        <w:t xml:space="preserve">: cf. </w:t>
+      </w:r>
+      <w:proofErr w:type="spellStart"/>
+      <w:proofErr w:type="gramStart"/>
+      <w:r>
         <w:t>package.json</w:t>
       </w:r>
       <w:proofErr w:type="spellEnd"/>
@@ -890,8 +1001,6 @@
       <w:r>
         <w:t xml:space="preserve"> (dossier backend)</w:t>
       </w:r>
-      <w:bookmarkStart w:id="0" w:name="_GoBack"/>
-      <w:bookmarkEnd w:id="0"/>
     </w:p>
     <w:sectPr>
       <w:headerReference w:type="even" r:id="rId9"/>
@@ -2530,6 +2639,7 @@
     <w:lsdException w:name="HTML Sample" w:semiHidden="1" w:unhideWhenUsed="1"/>
     <w:lsdException w:name="HTML Typewriter" w:semiHidden="1" w:unhideWhenUsed="1"/>
     <w:lsdException w:name="HTML Variable" w:semiHidden="1" w:unhideWhenUsed="1"/>
+    <w:lsdException w:name="Normal Table" w:semiHidden="1" w:unhideWhenUsed="1"/>
     <w:lsdException w:name="annotation subject" w:semiHidden="1" w:unhideWhenUsed="1"/>
     <w:lsdException w:name="No List" w:semiHidden="1" w:unhideWhenUsed="1"/>
     <w:lsdException w:name="Outline List 1" w:semiHidden="1" w:unhideWhenUsed="1"/>
@@ -2573,8 +2683,10 @@
     <w:lsdException w:name="Table Elegant" w:semiHidden="1" w:unhideWhenUsed="1"/>
     <w:lsdException w:name="Table Professional" w:semiHidden="1" w:unhideWhenUsed="1"/>
     <w:lsdException w:name="Table Subtle 1" w:semiHidden="1" w:unhideWhenUsed="1"/>
+    <w:lsdException w:name="Table Subtle 2" w:semiHidden="1" w:unhideWhenUsed="1"/>
     <w:lsdException w:name="Table Web 1" w:semiHidden="1" w:unhideWhenUsed="1"/>
     <w:lsdException w:name="Table Web 2" w:semiHidden="1" w:unhideWhenUsed="1"/>
+    <w:lsdException w:name="Table Web 3" w:semiHidden="1" w:unhideWhenUsed="1"/>
     <w:lsdException w:name="Balloon Text" w:semiHidden="1" w:unhideWhenUsed="1"/>
     <w:lsdException w:name="Table Grid" w:uiPriority="39"/>
     <w:lsdException w:name="Table Theme" w:semiHidden="1" w:unhideWhenUsed="1"/>
@@ -3457,7 +3569,7 @@
     <w:charset w:val="00"/>
     <w:family w:val="roman"/>
     <w:pitch w:val="variable"/>
-    <w:sig w:usb0="E0002AFF" w:usb1="C0007843" w:usb2="00000009" w:usb3="00000000" w:csb0="000001FF" w:csb1="00000000"/>
+    <w:sig w:usb0="E0002EFF" w:usb1="C000785B" w:usb2="00000009" w:usb3="00000000" w:csb0="000001FF" w:csb1="00000000"/>
   </w:font>
   <w:font w:name="Courier New">
     <w:panose1 w:val="02070309020205020404"/>
@@ -3478,7 +3590,7 @@
     <w:charset w:val="00"/>
     <w:family w:val="swiss"/>
     <w:pitch w:val="variable"/>
-    <w:sig w:usb0="E0002AFF" w:usb1="4000ACFF" w:usb2="00000001" w:usb3="00000000" w:csb0="000001FF" w:csb1="00000000"/>
+    <w:sig w:usb0="E0002AFF" w:usb1="C000247B" w:usb2="00000009" w:usb3="00000000" w:csb0="000001FF" w:csb1="00000000"/>
   </w:font>
   <w:font w:name="Century Gothic">
     <w:panose1 w:val="020B0502020202020204"/>
@@ -3492,7 +3604,7 @@
     <w:charset w:val="00"/>
     <w:family w:val="swiss"/>
     <w:pitch w:val="variable"/>
-    <w:sig w:usb0="A0002AEF" w:usb1="4000207B" w:usb2="00000000" w:usb3="00000000" w:csb0="000001FF" w:csb1="00000000"/>
+    <w:sig w:usb0="E0002AFF" w:usb1="C000247B" w:usb2="00000009" w:usb3="00000000" w:csb0="000001FF" w:csb1="00000000"/>
   </w:font>
   <w:font w:name="MS PGothic">
     <w:panose1 w:val="020B0600070205080204"/>
@@ -3528,6 +3640,7 @@
   </w:compat>
   <w:rsids>
     <w:rsidRoot w:val="00730F53"/>
+    <w:rsid w:val="00451772"/>
     <w:rsid w:val="00655FE2"/>
     <w:rsid w:val="00730F53"/>
     <w:rsid w:val="00823ADD"/>
@@ -3677,6 +3790,7 @@
     <w:lsdException w:name="HTML Sample" w:semiHidden="1" w:unhideWhenUsed="1"/>
     <w:lsdException w:name="HTML Typewriter" w:semiHidden="1" w:unhideWhenUsed="1"/>
     <w:lsdException w:name="HTML Variable" w:semiHidden="1" w:unhideWhenUsed="1"/>
+    <w:lsdException w:name="Normal Table" w:semiHidden="1" w:unhideWhenUsed="1"/>
     <w:lsdException w:name="annotation subject" w:semiHidden="1" w:unhideWhenUsed="1"/>
     <w:lsdException w:name="No List" w:semiHidden="1" w:unhideWhenUsed="1"/>
     <w:lsdException w:name="Outline List 1" w:semiHidden="1" w:unhideWhenUsed="1"/>
@@ -3720,8 +3834,10 @@
     <w:lsdException w:name="Table Elegant" w:semiHidden="1" w:unhideWhenUsed="1"/>
     <w:lsdException w:name="Table Professional" w:semiHidden="1" w:unhideWhenUsed="1"/>
     <w:lsdException w:name="Table Subtle 1" w:semiHidden="1" w:unhideWhenUsed="1"/>
+    <w:lsdException w:name="Table Subtle 2" w:semiHidden="1" w:unhideWhenUsed="1"/>
     <w:lsdException w:name="Table Web 1" w:semiHidden="1" w:unhideWhenUsed="1"/>
     <w:lsdException w:name="Table Web 2" w:semiHidden="1" w:unhideWhenUsed="1"/>
+    <w:lsdException w:name="Table Web 3" w:semiHidden="1" w:unhideWhenUsed="1"/>
     <w:lsdException w:name="Balloon Text" w:semiHidden="1" w:unhideWhenUsed="1"/>
     <w:lsdException w:name="Table Grid" w:uiPriority="39"/>
     <w:lsdException w:name="Table Theme" w:semiHidden="1" w:unhideWhenUsed="1"/>
@@ -4313,7 +4429,7 @@
 </file>
 
 <file path=customXml/itemProps2.xml><?xml version="1.0" encoding="utf-8"?>
-<ds:datastoreItem xmlns:ds="http://schemas.openxmlformats.org/officeDocument/2006/customXml" ds:itemID="{856865E6-2C19-4204-9772-C9DA3ED4840B}">
+<ds:datastoreItem xmlns:ds="http://schemas.openxmlformats.org/officeDocument/2006/customXml" ds:itemID="{7B998A01-CED1-4ADD-85AE-4EF87E89A570}">
   <ds:schemaRefs>
     <ds:schemaRef ds:uri="http://schemas.openxmlformats.org/officeDocument/2006/bibliography"/>
   </ds:schemaRefs>

</xml_diff>